<commit_message>
added classify rules 6,7,8 to code and data cleaning write up expanded
added classify rules 6,7,8 to code and data cleaning write up expanded
</commit_message>
<xml_diff>
--- a/write up 26.7.23.docx
+++ b/write up 26.7.23.docx
@@ -1,6 +1,6 @@
 
 <file path=word/document.xml><?xml version="1.0" encoding="utf-8"?>
-<w:document xmlns:wpc="http://schemas.microsoft.com/office/word/2010/wordprocessingCanvas" xmlns:cx="http://schemas.microsoft.com/office/drawing/2014/chartex" xmlns:cx1="http://schemas.microsoft.com/office/drawing/2015/9/8/chartex" xmlns:cx2="http://schemas.microsoft.com/office/drawing/2015/10/21/chartex" xmlns:cx3="http://schemas.microsoft.com/office/drawing/2016/5/9/chartex" xmlns:cx4="http://schemas.microsoft.com/office/drawing/2016/5/10/chartex" xmlns:cx5="http://schemas.microsoft.com/office/drawing/2016/5/11/chartex" xmlns:cx6="http://schemas.microsoft.com/office/drawing/2016/5/12/chartex" xmlns:cx7="http://schemas.microsoft.com/office/drawing/2016/5/13/chartex" xmlns:cx8="http://schemas.microsoft.com/office/drawing/2016/5/14/chartex" xmlns:mc="http://schemas.openxmlformats.org/markup-compatibility/2006" xmlns:aink="http://schemas.microsoft.com/office/drawing/2016/ink" xmlns:am3d="http://schemas.microsoft.com/office/drawing/2017/model3d" xmlns:o="urn:schemas-microsoft-com:office:office" xmlns:oel="http://schemas.microsoft.com/office/2019/extlst" xmlns:r="http://schemas.openxmlformats.org/officeDocument/2006/relationships" xmlns:m="http://schemas.openxmlformats.org/officeDocument/2006/math" xmlns:v="urn:schemas-microsoft-com:vml" xmlns:wp14="http://schemas.microsoft.com/office/word/2010/wordprocessingDrawing" xmlns:wp="http://schemas.openxmlformats.org/drawingml/2006/wordprocessingDrawing" xmlns:w10="urn:schemas-microsoft-com:office:word" xmlns:w="http://schemas.openxmlformats.org/wordprocessingml/2006/main" xmlns:w14="http://schemas.microsoft.com/office/word/2010/wordml" xmlns:w15="http://schemas.microsoft.com/office/word/2012/wordml" xmlns:w16cex="http://schemas.microsoft.com/office/word/2018/wordml/cex" xmlns:w16cid="http://schemas.microsoft.com/office/word/2016/wordml/cid" xmlns:w16="http://schemas.microsoft.com/office/word/2018/wordml" xmlns:w16du="http://schemas.microsoft.com/office/word/2023/wordml/word16du" xmlns:w16sdtdh="http://schemas.microsoft.com/office/word/2020/wordml/sdtdatahash" xmlns:w16se="http://schemas.microsoft.com/office/word/2015/wordml/symex" xmlns:wpg="http://schemas.microsoft.com/office/word/2010/wordprocessingGroup" xmlns:wpi="http://schemas.microsoft.com/office/word/2010/wordprocessingInk" xmlns:wne="http://schemas.microsoft.com/office/word/2006/wordml" xmlns:wps="http://schemas.microsoft.com/office/word/2010/wordprocessingShape" mc:Ignorable="w14 w15 w16se w16cid w16 w16cex w16sdtdh wp14">
+<w:document xmlns:wpc="http://schemas.microsoft.com/office/word/2010/wordprocessingCanvas" xmlns:cx="http://schemas.microsoft.com/office/drawing/2014/chartex" xmlns:cx1="http://schemas.microsoft.com/office/drawing/2015/9/8/chartex" xmlns:cx2="http://schemas.microsoft.com/office/drawing/2015/10/21/chartex" xmlns:cx3="http://schemas.microsoft.com/office/drawing/2016/5/9/chartex" xmlns:cx4="http://schemas.microsoft.com/office/drawing/2016/5/10/chartex" xmlns:cx5="http://schemas.microsoft.com/office/drawing/2016/5/11/chartex" xmlns:cx6="http://schemas.microsoft.com/office/drawing/2016/5/12/chartex" xmlns:cx7="http://schemas.microsoft.com/office/drawing/2016/5/13/chartex" xmlns:cx8="http://schemas.microsoft.com/office/drawing/2016/5/14/chartex" xmlns:mc="http://schemas.openxmlformats.org/markup-compatibility/2006" xmlns:aink="http://schemas.microsoft.com/office/drawing/2016/ink" xmlns:am3d="http://schemas.microsoft.com/office/drawing/2017/model3d" xmlns:o="urn:schemas-microsoft-com:office:office" xmlns:oel="http://schemas.microsoft.com/office/2019/extlst" xmlns:r="http://schemas.openxmlformats.org/officeDocument/2006/relationships" xmlns:m="http://schemas.openxmlformats.org/officeDocument/2006/math" xmlns:v="urn:schemas-microsoft-com:vml" xmlns:wp14="http://schemas.microsoft.com/office/word/2010/wordprocessingDrawing" xmlns:wp="http://schemas.openxmlformats.org/drawingml/2006/wordprocessingDrawing" xmlns:w10="urn:schemas-microsoft-com:office:word" xmlns:w="http://schemas.openxmlformats.org/wordprocessingml/2006/main" xmlns:w14="http://schemas.microsoft.com/office/word/2010/wordml" xmlns:w15="http://schemas.microsoft.com/office/word/2012/wordml" xmlns:w16cex="http://schemas.microsoft.com/office/word/2018/wordml/cex" xmlns:w16cid="http://schemas.microsoft.com/office/word/2016/wordml/cid" xmlns:w16="http://schemas.microsoft.com/office/word/2018/wordml" xmlns:w16sdtdh="http://schemas.microsoft.com/office/word/2020/wordml/sdtdatahash" xmlns:w16se="http://schemas.microsoft.com/office/word/2015/wordml/symex" xmlns:wpg="http://schemas.microsoft.com/office/word/2010/wordprocessingGroup" xmlns:wpi="http://schemas.microsoft.com/office/word/2010/wordprocessingInk" xmlns:wne="http://schemas.microsoft.com/office/word/2006/wordml" xmlns:wps="http://schemas.microsoft.com/office/word/2010/wordprocessingShape" mc:Ignorable="w14 w15 w16se w16cid w16 w16cex w16sdtdh wp14">
   <w:body>
     <w:p>
       <w:pPr>
@@ -56,7 +56,27 @@
           <w:szCs w:val="16"/>
           <w:lang w:val="en-US"/>
         </w:rPr>
-        <w:t>import numpy as np</w:t>
+        <w:t xml:space="preserve">import </w:t>
+      </w:r>
+      <w:proofErr w:type="spellStart"/>
+      <w:r>
+        <w:rPr>
+          <w:rFonts w:ascii="Arial" w:hAnsi="Arial" w:cs="Arial"/>
+          <w:sz w:val="16"/>
+          <w:szCs w:val="16"/>
+          <w:lang w:val="en-US"/>
+        </w:rPr>
+        <w:t>numpy</w:t>
+      </w:r>
+      <w:proofErr w:type="spellEnd"/>
+      <w:r>
+        <w:rPr>
+          <w:rFonts w:ascii="Arial" w:hAnsi="Arial" w:cs="Arial"/>
+          <w:sz w:val="16"/>
+          <w:szCs w:val="16"/>
+          <w:lang w:val="en-US"/>
+        </w:rPr>
+        <w:t xml:space="preserve"> as np</w:t>
       </w:r>
     </w:p>
     <w:p>
@@ -94,27 +114,69 @@
           <w:szCs w:val="16"/>
           <w:lang w:val="en-US"/>
         </w:rPr>
-        <w:t>import seaborn as sns</w:t>
-      </w:r>
-    </w:p>
-    <w:p>
-      <w:pPr>
-        <w:rPr>
-          <w:rFonts w:ascii="Arial" w:hAnsi="Arial" w:cs="Arial"/>
-          <w:sz w:val="16"/>
-          <w:szCs w:val="16"/>
-          <w:lang w:val="en-US"/>
-        </w:rPr>
-      </w:pPr>
-      <w:r>
-        <w:rPr>
-          <w:rFonts w:ascii="Arial" w:hAnsi="Arial" w:cs="Arial"/>
-          <w:sz w:val="16"/>
-          <w:szCs w:val="16"/>
-          <w:lang w:val="en-US"/>
-        </w:rPr>
-        <w:t>import matplotlib.pyplot as plt</w:t>
-      </w:r>
+        <w:t xml:space="preserve">import seaborn as </w:t>
+      </w:r>
+      <w:proofErr w:type="spellStart"/>
+      <w:r>
+        <w:rPr>
+          <w:rFonts w:ascii="Arial" w:hAnsi="Arial" w:cs="Arial"/>
+          <w:sz w:val="16"/>
+          <w:szCs w:val="16"/>
+          <w:lang w:val="en-US"/>
+        </w:rPr>
+        <w:t>sns</w:t>
+      </w:r>
+      <w:proofErr w:type="spellEnd"/>
+    </w:p>
+    <w:p>
+      <w:pPr>
+        <w:rPr>
+          <w:rFonts w:ascii="Arial" w:hAnsi="Arial" w:cs="Arial"/>
+          <w:sz w:val="16"/>
+          <w:szCs w:val="16"/>
+          <w:lang w:val="en-US"/>
+        </w:rPr>
+      </w:pPr>
+      <w:r>
+        <w:rPr>
+          <w:rFonts w:ascii="Arial" w:hAnsi="Arial" w:cs="Arial"/>
+          <w:sz w:val="16"/>
+          <w:szCs w:val="16"/>
+          <w:lang w:val="en-US"/>
+        </w:rPr>
+        <w:t xml:space="preserve">import </w:t>
+      </w:r>
+      <w:proofErr w:type="spellStart"/>
+      <w:r>
+        <w:rPr>
+          <w:rFonts w:ascii="Arial" w:hAnsi="Arial" w:cs="Arial"/>
+          <w:sz w:val="16"/>
+          <w:szCs w:val="16"/>
+          <w:lang w:val="en-US"/>
+        </w:rPr>
+        <w:t>matplotlib.pyplot</w:t>
+      </w:r>
+      <w:proofErr w:type="spellEnd"/>
+      <w:r>
+        <w:rPr>
+          <w:rFonts w:ascii="Arial" w:hAnsi="Arial" w:cs="Arial"/>
+          <w:sz w:val="16"/>
+          <w:szCs w:val="16"/>
+          <w:lang w:val="en-US"/>
+        </w:rPr>
+        <w:t xml:space="preserve"> as </w:t>
+      </w:r>
+      <w:proofErr w:type="spellStart"/>
+      <w:r>
+        <w:rPr>
+          <w:rFonts w:ascii="Arial" w:hAnsi="Arial" w:cs="Arial"/>
+          <w:sz w:val="16"/>
+          <w:szCs w:val="16"/>
+          <w:lang w:val="en-US"/>
+        </w:rPr>
+        <w:t>plt</w:t>
+      </w:r>
+      <w:proofErr w:type="spellEnd"/>
     </w:p>
     <w:p>
       <w:pPr>
@@ -163,186 +225,456 @@
           <w:lang w:val="en-US"/>
         </w:rPr>
       </w:pPr>
-      <w:r>
-        <w:rPr>
-          <w:rFonts w:ascii="Arial" w:hAnsi="Arial" w:cs="Arial"/>
-          <w:sz w:val="16"/>
-          <w:szCs w:val="16"/>
-          <w:lang w:val="en-US"/>
-        </w:rPr>
-        <w:t>warnings.filterwarnings('ignore')</w:t>
-      </w:r>
-    </w:p>
-    <w:p>
-      <w:pPr>
-        <w:rPr>
-          <w:rFonts w:ascii="Arial" w:hAnsi="Arial" w:cs="Arial"/>
-          <w:sz w:val="16"/>
-          <w:szCs w:val="16"/>
-          <w:lang w:val="en-US"/>
-        </w:rPr>
-      </w:pPr>
-      <w:r>
-        <w:rPr>
-          <w:rFonts w:ascii="Arial" w:hAnsi="Arial" w:cs="Arial"/>
-          <w:sz w:val="16"/>
-          <w:szCs w:val="16"/>
-          <w:lang w:val="en-US"/>
-        </w:rPr>
-        <w:t>from nltk.corpus import stopwords</w:t>
-      </w:r>
-    </w:p>
-    <w:p>
-      <w:pPr>
-        <w:rPr>
-          <w:rFonts w:ascii="Arial" w:hAnsi="Arial" w:cs="Arial"/>
-          <w:sz w:val="16"/>
-          <w:szCs w:val="16"/>
-          <w:lang w:val="en-US"/>
-        </w:rPr>
-      </w:pPr>
-      <w:r>
-        <w:rPr>
-          <w:rFonts w:ascii="Arial" w:hAnsi="Arial" w:cs="Arial"/>
-          <w:sz w:val="16"/>
-          <w:szCs w:val="16"/>
-          <w:lang w:val="en-US"/>
-        </w:rPr>
-        <w:t>from sklearn.feature_extraction.text import TfidfTransformer, CountVectorizer</w:t>
-      </w:r>
-    </w:p>
-    <w:p>
-      <w:pPr>
-        <w:rPr>
-          <w:rFonts w:ascii="Arial" w:hAnsi="Arial" w:cs="Arial"/>
-          <w:sz w:val="16"/>
-          <w:szCs w:val="16"/>
-          <w:lang w:val="en-US"/>
-        </w:rPr>
-      </w:pPr>
-      <w:r>
-        <w:rPr>
-          <w:rFonts w:ascii="Arial" w:hAnsi="Arial" w:cs="Arial"/>
-          <w:sz w:val="16"/>
-          <w:szCs w:val="16"/>
-          <w:lang w:val="en-US"/>
-        </w:rPr>
-        <w:t>#from sklearn.metrics import classification_repo</w:t>
-      </w:r>
-    </w:p>
-    <w:p>
-      <w:pPr>
-        <w:rPr>
-          <w:rFonts w:ascii="Arial" w:hAnsi="Arial" w:cs="Arial"/>
-          <w:sz w:val="16"/>
-          <w:szCs w:val="16"/>
-          <w:lang w:val="en-US"/>
-        </w:rPr>
-      </w:pPr>
-      <w:r>
-        <w:rPr>
-          <w:rFonts w:ascii="Arial" w:hAnsi="Arial" w:cs="Arial"/>
-          <w:sz w:val="16"/>
-          <w:szCs w:val="16"/>
-          <w:lang w:val="en-US"/>
-        </w:rPr>
-        <w:t>#rt, confusion_matrix</w:t>
-      </w:r>
-    </w:p>
-    <w:p>
-      <w:pPr>
-        <w:rPr>
-          <w:rFonts w:ascii="Arial" w:hAnsi="Arial" w:cs="Arial"/>
-          <w:sz w:val="16"/>
-          <w:szCs w:val="16"/>
-          <w:lang w:val="en-US"/>
-        </w:rPr>
-      </w:pPr>
-      <w:r>
-        <w:rPr>
-          <w:rFonts w:ascii="Arial" w:hAnsi="Arial" w:cs="Arial"/>
-          <w:sz w:val="16"/>
-          <w:szCs w:val="16"/>
-          <w:lang w:val="en-US"/>
-        </w:rPr>
-        <w:t>from sklearn.model_selection import train_test_split</w:t>
-      </w:r>
-    </w:p>
-    <w:p>
-      <w:pPr>
-        <w:rPr>
-          <w:rFonts w:ascii="Arial" w:hAnsi="Arial" w:cs="Arial"/>
-          <w:sz w:val="16"/>
-          <w:szCs w:val="16"/>
-          <w:lang w:val="en-US"/>
-        </w:rPr>
-      </w:pPr>
-      <w:r>
-        <w:rPr>
-          <w:rFonts w:ascii="Arial" w:hAnsi="Arial" w:cs="Arial"/>
-          <w:sz w:val="16"/>
-          <w:szCs w:val="16"/>
-          <w:lang w:val="en-US"/>
-        </w:rPr>
-        <w:t>import string, nltk</w:t>
-      </w:r>
-    </w:p>
-    <w:p>
-      <w:pPr>
-        <w:rPr>
-          <w:rFonts w:ascii="Arial" w:hAnsi="Arial" w:cs="Arial"/>
-          <w:sz w:val="16"/>
-          <w:szCs w:val="16"/>
-          <w:lang w:val="en-US"/>
-        </w:rPr>
-      </w:pPr>
-      <w:r>
-        <w:rPr>
-          <w:rFonts w:ascii="Arial" w:hAnsi="Arial" w:cs="Arial"/>
-          <w:sz w:val="16"/>
-          <w:szCs w:val="16"/>
-          <w:lang w:val="en-US"/>
-        </w:rPr>
-        <w:t>from nltk import word_tokenize</w:t>
-      </w:r>
-    </w:p>
-    <w:p>
-      <w:pPr>
-        <w:rPr>
-          <w:rFonts w:ascii="Arial" w:hAnsi="Arial" w:cs="Arial"/>
-          <w:sz w:val="16"/>
-          <w:szCs w:val="16"/>
-          <w:lang w:val="en-US"/>
-        </w:rPr>
-      </w:pPr>
-      <w:r>
-        <w:rPr>
-          <w:rFonts w:ascii="Arial" w:hAnsi="Arial" w:cs="Arial"/>
-          <w:sz w:val="16"/>
-          <w:szCs w:val="16"/>
-          <w:lang w:val="en-US"/>
-        </w:rPr>
-        <w:t>from nltk.stem import PorterStemmer</w:t>
-      </w:r>
-    </w:p>
-    <w:p>
-      <w:pPr>
-        <w:rPr>
-          <w:rFonts w:ascii="Arial" w:hAnsi="Arial" w:cs="Arial"/>
-          <w:sz w:val="16"/>
-          <w:szCs w:val="16"/>
-          <w:lang w:val="en-US"/>
-        </w:rPr>
-      </w:pPr>
-      <w:r>
-        <w:rPr>
-          <w:rFonts w:ascii="Arial" w:hAnsi="Arial" w:cs="Arial"/>
-          <w:sz w:val="16"/>
-          <w:szCs w:val="16"/>
-          <w:lang w:val="en-US"/>
-        </w:rPr>
-        <w:t>from nltk.stem import WordNetLemmatizer</w:t>
-      </w:r>
+      <w:proofErr w:type="spellStart"/>
+      <w:r>
+        <w:rPr>
+          <w:rFonts w:ascii="Arial" w:hAnsi="Arial" w:cs="Arial"/>
+          <w:sz w:val="16"/>
+          <w:szCs w:val="16"/>
+          <w:lang w:val="en-US"/>
+        </w:rPr>
+        <w:t>warnings.filterwarnings</w:t>
+      </w:r>
+      <w:proofErr w:type="spellEnd"/>
+      <w:r>
+        <w:rPr>
+          <w:rFonts w:ascii="Arial" w:hAnsi="Arial" w:cs="Arial"/>
+          <w:sz w:val="16"/>
+          <w:szCs w:val="16"/>
+          <w:lang w:val="en-US"/>
+        </w:rPr>
+        <w:t>('ignore')</w:t>
+      </w:r>
+    </w:p>
+    <w:p>
+      <w:pPr>
+        <w:rPr>
+          <w:rFonts w:ascii="Arial" w:hAnsi="Arial" w:cs="Arial"/>
+          <w:sz w:val="16"/>
+          <w:szCs w:val="16"/>
+          <w:lang w:val="en-US"/>
+        </w:rPr>
+      </w:pPr>
+      <w:r>
+        <w:rPr>
+          <w:rFonts w:ascii="Arial" w:hAnsi="Arial" w:cs="Arial"/>
+          <w:sz w:val="16"/>
+          <w:szCs w:val="16"/>
+          <w:lang w:val="en-US"/>
+        </w:rPr>
+        <w:t xml:space="preserve">from </w:t>
+      </w:r>
+      <w:proofErr w:type="spellStart"/>
+      <w:r>
+        <w:rPr>
+          <w:rFonts w:ascii="Arial" w:hAnsi="Arial" w:cs="Arial"/>
+          <w:sz w:val="16"/>
+          <w:szCs w:val="16"/>
+          <w:lang w:val="en-US"/>
+        </w:rPr>
+        <w:t>nltk.corpus</w:t>
+      </w:r>
+      <w:proofErr w:type="spellEnd"/>
+      <w:r>
+        <w:rPr>
+          <w:rFonts w:ascii="Arial" w:hAnsi="Arial" w:cs="Arial"/>
+          <w:sz w:val="16"/>
+          <w:szCs w:val="16"/>
+          <w:lang w:val="en-US"/>
+        </w:rPr>
+        <w:t xml:space="preserve"> import </w:t>
+      </w:r>
+      <w:proofErr w:type="spellStart"/>
+      <w:r>
+        <w:rPr>
+          <w:rFonts w:ascii="Arial" w:hAnsi="Arial" w:cs="Arial"/>
+          <w:sz w:val="16"/>
+          <w:szCs w:val="16"/>
+          <w:lang w:val="en-US"/>
+        </w:rPr>
+        <w:t>stopwords</w:t>
+      </w:r>
+      <w:proofErr w:type="spellEnd"/>
+    </w:p>
+    <w:p>
+      <w:pPr>
+        <w:rPr>
+          <w:rFonts w:ascii="Arial" w:hAnsi="Arial" w:cs="Arial"/>
+          <w:sz w:val="16"/>
+          <w:szCs w:val="16"/>
+          <w:lang w:val="en-US"/>
+        </w:rPr>
+      </w:pPr>
+      <w:r>
+        <w:rPr>
+          <w:rFonts w:ascii="Arial" w:hAnsi="Arial" w:cs="Arial"/>
+          <w:sz w:val="16"/>
+          <w:szCs w:val="16"/>
+          <w:lang w:val="en-US"/>
+        </w:rPr>
+        <w:t xml:space="preserve">from </w:t>
+      </w:r>
+      <w:proofErr w:type="spellStart"/>
+      <w:r>
+        <w:rPr>
+          <w:rFonts w:ascii="Arial" w:hAnsi="Arial" w:cs="Arial"/>
+          <w:sz w:val="16"/>
+          <w:szCs w:val="16"/>
+          <w:lang w:val="en-US"/>
+        </w:rPr>
+        <w:t>sklearn.feature_extraction.text</w:t>
+      </w:r>
+      <w:proofErr w:type="spellEnd"/>
+      <w:r>
+        <w:rPr>
+          <w:rFonts w:ascii="Arial" w:hAnsi="Arial" w:cs="Arial"/>
+          <w:sz w:val="16"/>
+          <w:szCs w:val="16"/>
+          <w:lang w:val="en-US"/>
+        </w:rPr>
+        <w:t xml:space="preserve"> import </w:t>
+      </w:r>
+      <w:proofErr w:type="spellStart"/>
+      <w:r>
+        <w:rPr>
+          <w:rFonts w:ascii="Arial" w:hAnsi="Arial" w:cs="Arial"/>
+          <w:sz w:val="16"/>
+          <w:szCs w:val="16"/>
+          <w:lang w:val="en-US"/>
+        </w:rPr>
+        <w:t>TfidfTransformer</w:t>
+      </w:r>
+      <w:proofErr w:type="spellEnd"/>
+      <w:r>
+        <w:rPr>
+          <w:rFonts w:ascii="Arial" w:hAnsi="Arial" w:cs="Arial"/>
+          <w:sz w:val="16"/>
+          <w:szCs w:val="16"/>
+          <w:lang w:val="en-US"/>
+        </w:rPr>
+        <w:t xml:space="preserve">, </w:t>
+      </w:r>
+      <w:proofErr w:type="spellStart"/>
+      <w:r>
+        <w:rPr>
+          <w:rFonts w:ascii="Arial" w:hAnsi="Arial" w:cs="Arial"/>
+          <w:sz w:val="16"/>
+          <w:szCs w:val="16"/>
+          <w:lang w:val="en-US"/>
+        </w:rPr>
+        <w:t>CountVectorizer</w:t>
+      </w:r>
+      <w:proofErr w:type="spellEnd"/>
+    </w:p>
+    <w:p>
+      <w:pPr>
+        <w:rPr>
+          <w:rFonts w:ascii="Arial" w:hAnsi="Arial" w:cs="Arial"/>
+          <w:sz w:val="16"/>
+          <w:szCs w:val="16"/>
+          <w:lang w:val="en-US"/>
+        </w:rPr>
+      </w:pPr>
+      <w:r>
+        <w:rPr>
+          <w:rFonts w:ascii="Arial" w:hAnsi="Arial" w:cs="Arial"/>
+          <w:sz w:val="16"/>
+          <w:szCs w:val="16"/>
+          <w:lang w:val="en-US"/>
+        </w:rPr>
+        <w:t xml:space="preserve">#from </w:t>
+      </w:r>
+      <w:proofErr w:type="spellStart"/>
+      <w:r>
+        <w:rPr>
+          <w:rFonts w:ascii="Arial" w:hAnsi="Arial" w:cs="Arial"/>
+          <w:sz w:val="16"/>
+          <w:szCs w:val="16"/>
+          <w:lang w:val="en-US"/>
+        </w:rPr>
+        <w:t>sklearn.metrics</w:t>
+      </w:r>
+      <w:proofErr w:type="spellEnd"/>
+      <w:r>
+        <w:rPr>
+          <w:rFonts w:ascii="Arial" w:hAnsi="Arial" w:cs="Arial"/>
+          <w:sz w:val="16"/>
+          <w:szCs w:val="16"/>
+          <w:lang w:val="en-US"/>
+        </w:rPr>
+        <w:t xml:space="preserve"> import </w:t>
+      </w:r>
+      <w:proofErr w:type="spellStart"/>
+      <w:r>
+        <w:rPr>
+          <w:rFonts w:ascii="Arial" w:hAnsi="Arial" w:cs="Arial"/>
+          <w:sz w:val="16"/>
+          <w:szCs w:val="16"/>
+          <w:lang w:val="en-US"/>
+        </w:rPr>
+        <w:t>classification_repo</w:t>
+      </w:r>
+      <w:proofErr w:type="spellEnd"/>
+    </w:p>
+    <w:p>
+      <w:pPr>
+        <w:rPr>
+          <w:rFonts w:ascii="Arial" w:hAnsi="Arial" w:cs="Arial"/>
+          <w:sz w:val="16"/>
+          <w:szCs w:val="16"/>
+          <w:lang w:val="en-US"/>
+        </w:rPr>
+      </w:pPr>
+      <w:r>
+        <w:rPr>
+          <w:rFonts w:ascii="Arial" w:hAnsi="Arial" w:cs="Arial"/>
+          <w:sz w:val="16"/>
+          <w:szCs w:val="16"/>
+          <w:lang w:val="en-US"/>
+        </w:rPr>
+        <w:t xml:space="preserve">#rt, </w:t>
+      </w:r>
+      <w:proofErr w:type="spellStart"/>
+      <w:r>
+        <w:rPr>
+          <w:rFonts w:ascii="Arial" w:hAnsi="Arial" w:cs="Arial"/>
+          <w:sz w:val="16"/>
+          <w:szCs w:val="16"/>
+          <w:lang w:val="en-US"/>
+        </w:rPr>
+        <w:t>confusion_matrix</w:t>
+      </w:r>
+      <w:proofErr w:type="spellEnd"/>
+    </w:p>
+    <w:p>
+      <w:pPr>
+        <w:rPr>
+          <w:rFonts w:ascii="Arial" w:hAnsi="Arial" w:cs="Arial"/>
+          <w:sz w:val="16"/>
+          <w:szCs w:val="16"/>
+          <w:lang w:val="en-US"/>
+        </w:rPr>
+      </w:pPr>
+      <w:r>
+        <w:rPr>
+          <w:rFonts w:ascii="Arial" w:hAnsi="Arial" w:cs="Arial"/>
+          <w:sz w:val="16"/>
+          <w:szCs w:val="16"/>
+          <w:lang w:val="en-US"/>
+        </w:rPr>
+        <w:t xml:space="preserve">from </w:t>
+      </w:r>
+      <w:proofErr w:type="spellStart"/>
+      <w:r>
+        <w:rPr>
+          <w:rFonts w:ascii="Arial" w:hAnsi="Arial" w:cs="Arial"/>
+          <w:sz w:val="16"/>
+          <w:szCs w:val="16"/>
+          <w:lang w:val="en-US"/>
+        </w:rPr>
+        <w:t>sklearn.model_selection</w:t>
+      </w:r>
+      <w:proofErr w:type="spellEnd"/>
+      <w:r>
+        <w:rPr>
+          <w:rFonts w:ascii="Arial" w:hAnsi="Arial" w:cs="Arial"/>
+          <w:sz w:val="16"/>
+          <w:szCs w:val="16"/>
+          <w:lang w:val="en-US"/>
+        </w:rPr>
+        <w:t xml:space="preserve"> import </w:t>
+      </w:r>
+      <w:proofErr w:type="spellStart"/>
+      <w:r>
+        <w:rPr>
+          <w:rFonts w:ascii="Arial" w:hAnsi="Arial" w:cs="Arial"/>
+          <w:sz w:val="16"/>
+          <w:szCs w:val="16"/>
+          <w:lang w:val="en-US"/>
+        </w:rPr>
+        <w:t>train_test_split</w:t>
+      </w:r>
+      <w:proofErr w:type="spellEnd"/>
+    </w:p>
+    <w:p>
+      <w:pPr>
+        <w:rPr>
+          <w:rFonts w:ascii="Arial" w:hAnsi="Arial" w:cs="Arial"/>
+          <w:sz w:val="16"/>
+          <w:szCs w:val="16"/>
+          <w:lang w:val="en-US"/>
+        </w:rPr>
+      </w:pPr>
+      <w:r>
+        <w:rPr>
+          <w:rFonts w:ascii="Arial" w:hAnsi="Arial" w:cs="Arial"/>
+          <w:sz w:val="16"/>
+          <w:szCs w:val="16"/>
+          <w:lang w:val="en-US"/>
+        </w:rPr>
+        <w:t xml:space="preserve">import string, </w:t>
+      </w:r>
+      <w:proofErr w:type="spellStart"/>
+      <w:r>
+        <w:rPr>
+          <w:rFonts w:ascii="Arial" w:hAnsi="Arial" w:cs="Arial"/>
+          <w:sz w:val="16"/>
+          <w:szCs w:val="16"/>
+          <w:lang w:val="en-US"/>
+        </w:rPr>
+        <w:t>nltk</w:t>
+      </w:r>
+      <w:proofErr w:type="spellEnd"/>
+    </w:p>
+    <w:p>
+      <w:pPr>
+        <w:rPr>
+          <w:rFonts w:ascii="Arial" w:hAnsi="Arial" w:cs="Arial"/>
+          <w:sz w:val="16"/>
+          <w:szCs w:val="16"/>
+          <w:lang w:val="en-US"/>
+        </w:rPr>
+      </w:pPr>
+      <w:r>
+        <w:rPr>
+          <w:rFonts w:ascii="Arial" w:hAnsi="Arial" w:cs="Arial"/>
+          <w:sz w:val="16"/>
+          <w:szCs w:val="16"/>
+          <w:lang w:val="en-US"/>
+        </w:rPr>
+        <w:t xml:space="preserve">from </w:t>
+      </w:r>
+      <w:proofErr w:type="spellStart"/>
+      <w:r>
+        <w:rPr>
+          <w:rFonts w:ascii="Arial" w:hAnsi="Arial" w:cs="Arial"/>
+          <w:sz w:val="16"/>
+          <w:szCs w:val="16"/>
+          <w:lang w:val="en-US"/>
+        </w:rPr>
+        <w:t>nltk</w:t>
+      </w:r>
+      <w:proofErr w:type="spellEnd"/>
+      <w:r>
+        <w:rPr>
+          <w:rFonts w:ascii="Arial" w:hAnsi="Arial" w:cs="Arial"/>
+          <w:sz w:val="16"/>
+          <w:szCs w:val="16"/>
+          <w:lang w:val="en-US"/>
+        </w:rPr>
+        <w:t xml:space="preserve"> import </w:t>
+      </w:r>
+      <w:proofErr w:type="spellStart"/>
+      <w:r>
+        <w:rPr>
+          <w:rFonts w:ascii="Arial" w:hAnsi="Arial" w:cs="Arial"/>
+          <w:sz w:val="16"/>
+          <w:szCs w:val="16"/>
+          <w:lang w:val="en-US"/>
+        </w:rPr>
+        <w:t>word_tokenize</w:t>
+      </w:r>
+      <w:proofErr w:type="spellEnd"/>
+    </w:p>
+    <w:p>
+      <w:pPr>
+        <w:rPr>
+          <w:rFonts w:ascii="Arial" w:hAnsi="Arial" w:cs="Arial"/>
+          <w:sz w:val="16"/>
+          <w:szCs w:val="16"/>
+          <w:lang w:val="en-US"/>
+        </w:rPr>
+      </w:pPr>
+      <w:r>
+        <w:rPr>
+          <w:rFonts w:ascii="Arial" w:hAnsi="Arial" w:cs="Arial"/>
+          <w:sz w:val="16"/>
+          <w:szCs w:val="16"/>
+          <w:lang w:val="en-US"/>
+        </w:rPr>
+        <w:t xml:space="preserve">from </w:t>
+      </w:r>
+      <w:proofErr w:type="spellStart"/>
+      <w:r>
+        <w:rPr>
+          <w:rFonts w:ascii="Arial" w:hAnsi="Arial" w:cs="Arial"/>
+          <w:sz w:val="16"/>
+          <w:szCs w:val="16"/>
+          <w:lang w:val="en-US"/>
+        </w:rPr>
+        <w:t>nltk.stem</w:t>
+      </w:r>
+      <w:proofErr w:type="spellEnd"/>
+      <w:r>
+        <w:rPr>
+          <w:rFonts w:ascii="Arial" w:hAnsi="Arial" w:cs="Arial"/>
+          <w:sz w:val="16"/>
+          <w:szCs w:val="16"/>
+          <w:lang w:val="en-US"/>
+        </w:rPr>
+        <w:t xml:space="preserve"> import </w:t>
+      </w:r>
+      <w:proofErr w:type="spellStart"/>
+      <w:r>
+        <w:rPr>
+          <w:rFonts w:ascii="Arial" w:hAnsi="Arial" w:cs="Arial"/>
+          <w:sz w:val="16"/>
+          <w:szCs w:val="16"/>
+          <w:lang w:val="en-US"/>
+        </w:rPr>
+        <w:t>PorterStemmer</w:t>
+      </w:r>
+      <w:proofErr w:type="spellEnd"/>
+    </w:p>
+    <w:p>
+      <w:pPr>
+        <w:rPr>
+          <w:rFonts w:ascii="Arial" w:hAnsi="Arial" w:cs="Arial"/>
+          <w:sz w:val="16"/>
+          <w:szCs w:val="16"/>
+          <w:lang w:val="en-US"/>
+        </w:rPr>
+      </w:pPr>
+      <w:r>
+        <w:rPr>
+          <w:rFonts w:ascii="Arial" w:hAnsi="Arial" w:cs="Arial"/>
+          <w:sz w:val="16"/>
+          <w:szCs w:val="16"/>
+          <w:lang w:val="en-US"/>
+        </w:rPr>
+        <w:t xml:space="preserve">from </w:t>
+      </w:r>
+      <w:proofErr w:type="spellStart"/>
+      <w:r>
+        <w:rPr>
+          <w:rFonts w:ascii="Arial" w:hAnsi="Arial" w:cs="Arial"/>
+          <w:sz w:val="16"/>
+          <w:szCs w:val="16"/>
+          <w:lang w:val="en-US"/>
+        </w:rPr>
+        <w:t>nltk.stem</w:t>
+      </w:r>
+      <w:proofErr w:type="spellEnd"/>
+      <w:r>
+        <w:rPr>
+          <w:rFonts w:ascii="Arial" w:hAnsi="Arial" w:cs="Arial"/>
+          <w:sz w:val="16"/>
+          <w:szCs w:val="16"/>
+          <w:lang w:val="en-US"/>
+        </w:rPr>
+        <w:t xml:space="preserve"> import </w:t>
+      </w:r>
+      <w:proofErr w:type="spellStart"/>
+      <w:r>
+        <w:rPr>
+          <w:rFonts w:ascii="Arial" w:hAnsi="Arial" w:cs="Arial"/>
+          <w:sz w:val="16"/>
+          <w:szCs w:val="16"/>
+          <w:lang w:val="en-US"/>
+        </w:rPr>
+        <w:t>WordNetLemmatizer</w:t>
+      </w:r>
+      <w:proofErr w:type="spellEnd"/>
     </w:p>
     <w:p>
       <w:pPr>
@@ -464,8 +796,17 @@
           <w:rFonts w:ascii="Arial" w:hAnsi="Arial" w:cs="Arial"/>
           <w:lang w:val="en-US"/>
         </w:rPr>
-        <w:t>read into a panda’s dataframe</w:t>
-      </w:r>
+        <w:t xml:space="preserve">read into a panda’s </w:t>
+      </w:r>
+      <w:proofErr w:type="spellStart"/>
+      <w:r>
+        <w:rPr>
+          <w:rFonts w:ascii="Arial" w:hAnsi="Arial" w:cs="Arial"/>
+          <w:lang w:val="en-US"/>
+        </w:rPr>
+        <w:t>dataframe</w:t>
+      </w:r>
+      <w:proofErr w:type="spellEnd"/>
       <w:r>
         <w:rPr>
           <w:rFonts w:ascii="Arial" w:hAnsi="Arial" w:cs="Arial"/>
@@ -478,7 +819,23 @@
           <w:rFonts w:ascii="Arial" w:hAnsi="Arial" w:cs="Arial"/>
           <w:lang w:val="en-US"/>
         </w:rPr>
-        <w:t xml:space="preserve"> The dataset contain’s 8 variables with quantitative data such as</w:t>
+        <w:t xml:space="preserve"> The dataset </w:t>
+      </w:r>
+      <w:proofErr w:type="spellStart"/>
+      <w:r>
+        <w:rPr>
+          <w:rFonts w:ascii="Arial" w:hAnsi="Arial" w:cs="Arial"/>
+          <w:lang w:val="en-US"/>
+        </w:rPr>
+        <w:t>contain’s</w:t>
+      </w:r>
+      <w:proofErr w:type="spellEnd"/>
+      <w:r>
+        <w:rPr>
+          <w:rFonts w:ascii="Arial" w:hAnsi="Arial" w:cs="Arial"/>
+          <w:lang w:val="en-US"/>
+        </w:rPr>
+        <w:t xml:space="preserve"> 8 variables with quantitative data such as</w:t>
       </w:r>
       <w:r>
         <w:rPr>
@@ -616,6 +973,7 @@
         </w:rPr>
         <w:t>‘</w:t>
       </w:r>
+      <w:proofErr w:type="spellStart"/>
       <w:r>
         <w:rPr>
           <w:rFonts w:ascii="Arial" w:hAnsi="Arial" w:cs="Arial"/>
@@ -623,6 +981,7 @@
         </w:rPr>
         <w:t>owner_answer_timestamp</w:t>
       </w:r>
+      <w:proofErr w:type="spellEnd"/>
       <w:r>
         <w:rPr>
           <w:rFonts w:ascii="Arial" w:hAnsi="Arial" w:cs="Arial"/>
@@ -650,6 +1009,7 @@
         </w:rPr>
         <w:t>‘</w:t>
       </w:r>
+      <w:proofErr w:type="spellStart"/>
       <w:r>
         <w:rPr>
           <w:rFonts w:ascii="Arial" w:hAnsi="Arial" w:cs="Arial"/>
@@ -657,6 +1017,7 @@
         </w:rPr>
         <w:t>review_rating</w:t>
       </w:r>
+      <w:proofErr w:type="spellEnd"/>
       <w:r>
         <w:rPr>
           <w:rFonts w:ascii="Arial" w:hAnsi="Arial" w:cs="Arial"/>
@@ -684,6 +1045,7 @@
         </w:rPr>
         <w:t>‘</w:t>
       </w:r>
+      <w:proofErr w:type="spellStart"/>
       <w:r>
         <w:rPr>
           <w:rFonts w:ascii="Arial" w:hAnsi="Arial" w:cs="Arial"/>
@@ -691,6 +1053,7 @@
         </w:rPr>
         <w:t>review_timestamp</w:t>
       </w:r>
+      <w:proofErr w:type="spellEnd"/>
       <w:r>
         <w:rPr>
           <w:rFonts w:ascii="Arial" w:hAnsi="Arial" w:cs="Arial"/>
@@ -723,8 +1086,17 @@
           <w:rFonts w:ascii="Arial" w:hAnsi="Arial" w:cs="Arial"/>
           <w:lang w:val="en-US"/>
         </w:rPr>
-        <w:t xml:space="preserve"> review_likes</w:t>
-      </w:r>
+        <w:t xml:space="preserve"> </w:t>
+      </w:r>
+      <w:proofErr w:type="spellStart"/>
+      <w:r>
+        <w:rPr>
+          <w:rFonts w:ascii="Arial" w:hAnsi="Arial" w:cs="Arial"/>
+          <w:lang w:val="en-US"/>
+        </w:rPr>
+        <w:t>review_likes</w:t>
+      </w:r>
+      <w:proofErr w:type="spellEnd"/>
       <w:r>
         <w:rPr>
           <w:rFonts w:ascii="Arial" w:hAnsi="Arial" w:cs="Arial"/>
@@ -752,6 +1124,7 @@
         </w:rPr>
         <w:t>‘</w:t>
       </w:r>
+      <w:proofErr w:type="spellStart"/>
       <w:r>
         <w:rPr>
           <w:rFonts w:ascii="Arial" w:hAnsi="Arial" w:cs="Arial"/>
@@ -759,6 +1132,7 @@
         </w:rPr>
         <w:t>review_id</w:t>
       </w:r>
+      <w:proofErr w:type="spellEnd"/>
       <w:r>
         <w:rPr>
           <w:rFonts w:ascii="Arial" w:hAnsi="Arial" w:cs="Arial"/>
@@ -882,6 +1256,7 @@
         </w:rPr>
         <w:t>‘</w:t>
       </w:r>
+      <w:proofErr w:type="spellStart"/>
       <w:r>
         <w:rPr>
           <w:rFonts w:ascii="Arial" w:hAnsi="Arial" w:cs="Arial"/>
@@ -889,6 +1264,7 @@
         </w:rPr>
         <w:t>google_id</w:t>
       </w:r>
+      <w:proofErr w:type="spellEnd"/>
       <w:r>
         <w:rPr>
           <w:rFonts w:ascii="Arial" w:hAnsi="Arial" w:cs="Arial"/>
@@ -916,6 +1292,7 @@
         </w:rPr>
         <w:t>‘</w:t>
       </w:r>
+      <w:proofErr w:type="spellStart"/>
       <w:r>
         <w:rPr>
           <w:rFonts w:ascii="Arial" w:hAnsi="Arial" w:cs="Arial"/>
@@ -923,6 +1300,7 @@
         </w:rPr>
         <w:t>place_id</w:t>
       </w:r>
+      <w:proofErr w:type="spellEnd"/>
       <w:r>
         <w:rPr>
           <w:rFonts w:ascii="Arial" w:hAnsi="Arial" w:cs="Arial"/>
@@ -985,6 +1363,7 @@
         <w:lastRenderedPageBreak/>
         <w:t>‘</w:t>
       </w:r>
+      <w:proofErr w:type="spellStart"/>
       <w:r>
         <w:rPr>
           <w:rFonts w:ascii="Arial" w:hAnsi="Arial" w:cs="Arial"/>
@@ -992,6 +1371,7 @@
         </w:rPr>
         <w:t>review_per_score</w:t>
       </w:r>
+      <w:proofErr w:type="spellEnd"/>
       <w:r>
         <w:rPr>
           <w:rFonts w:ascii="Arial" w:hAnsi="Arial" w:cs="Arial"/>
@@ -1026,6 +1406,7 @@
         </w:rPr>
         <w:t>‘</w:t>
       </w:r>
+      <w:proofErr w:type="spellStart"/>
       <w:r>
         <w:rPr>
           <w:rFonts w:ascii="Arial" w:hAnsi="Arial" w:cs="Arial"/>
@@ -1033,6 +1414,7 @@
         </w:rPr>
         <w:t>review_id</w:t>
       </w:r>
+      <w:proofErr w:type="spellEnd"/>
       <w:r>
         <w:rPr>
           <w:rFonts w:ascii="Arial" w:hAnsi="Arial" w:cs="Arial"/>
@@ -1060,6 +1442,7 @@
         </w:rPr>
         <w:t>‘</w:t>
       </w:r>
+      <w:proofErr w:type="spellStart"/>
       <w:r>
         <w:rPr>
           <w:rFonts w:ascii="Arial" w:hAnsi="Arial" w:cs="Arial"/>
@@ -1067,6 +1450,7 @@
         </w:rPr>
         <w:t>author_link</w:t>
       </w:r>
+      <w:proofErr w:type="spellEnd"/>
       <w:r>
         <w:rPr>
           <w:rFonts w:ascii="Arial" w:hAnsi="Arial" w:cs="Arial"/>
@@ -1094,6 +1478,7 @@
         </w:rPr>
         <w:t>‘</w:t>
       </w:r>
+      <w:proofErr w:type="spellStart"/>
       <w:r>
         <w:rPr>
           <w:rFonts w:ascii="Arial" w:hAnsi="Arial" w:cs="Arial"/>
@@ -1101,6 +1486,7 @@
         </w:rPr>
         <w:t>author_title</w:t>
       </w:r>
+      <w:proofErr w:type="spellEnd"/>
       <w:r>
         <w:rPr>
           <w:rFonts w:ascii="Arial" w:hAnsi="Arial" w:cs="Arial"/>
@@ -1128,6 +1514,7 @@
         </w:rPr>
         <w:t>‘</w:t>
       </w:r>
+      <w:proofErr w:type="spellStart"/>
       <w:r>
         <w:rPr>
           <w:rFonts w:ascii="Arial" w:hAnsi="Arial" w:cs="Arial"/>
@@ -1135,6 +1522,7 @@
         </w:rPr>
         <w:t>author_image</w:t>
       </w:r>
+      <w:proofErr w:type="spellEnd"/>
       <w:r>
         <w:rPr>
           <w:rFonts w:ascii="Arial" w:hAnsi="Arial" w:cs="Arial"/>
@@ -1162,6 +1550,7 @@
         </w:rPr>
         <w:t>‘</w:t>
       </w:r>
+      <w:proofErr w:type="spellStart"/>
       <w:r>
         <w:rPr>
           <w:rFonts w:ascii="Arial" w:hAnsi="Arial" w:cs="Arial"/>
@@ -1169,6 +1558,7 @@
         </w:rPr>
         <w:t>review_text</w:t>
       </w:r>
+      <w:proofErr w:type="spellEnd"/>
       <w:r>
         <w:rPr>
           <w:rFonts w:ascii="Arial" w:hAnsi="Arial" w:cs="Arial"/>
@@ -1196,6 +1586,7 @@
         </w:rPr>
         <w:t>‘</w:t>
       </w:r>
+      <w:proofErr w:type="spellStart"/>
       <w:r>
         <w:rPr>
           <w:rFonts w:ascii="Arial" w:hAnsi="Arial" w:cs="Arial"/>
@@ -1203,6 +1594,7 @@
         </w:rPr>
         <w:t>review_img_url</w:t>
       </w:r>
+      <w:proofErr w:type="spellEnd"/>
       <w:r>
         <w:rPr>
           <w:rFonts w:ascii="Arial" w:hAnsi="Arial" w:cs="Arial"/>
@@ -1230,6 +1622,7 @@
         </w:rPr>
         <w:t>‘</w:t>
       </w:r>
+      <w:proofErr w:type="spellStart"/>
       <w:r>
         <w:rPr>
           <w:rFonts w:ascii="Arial" w:hAnsi="Arial" w:cs="Arial"/>
@@ -1237,6 +1630,7 @@
         </w:rPr>
         <w:t>review_img_urls</w:t>
       </w:r>
+      <w:proofErr w:type="spellEnd"/>
       <w:r>
         <w:rPr>
           <w:rFonts w:ascii="Arial" w:hAnsi="Arial" w:cs="Arial"/>
@@ -1264,6 +1658,7 @@
         </w:rPr>
         <w:t>‘</w:t>
       </w:r>
+      <w:proofErr w:type="spellStart"/>
       <w:r>
         <w:rPr>
           <w:rFonts w:ascii="Arial" w:hAnsi="Arial" w:cs="Arial"/>
@@ -1271,6 +1666,7 @@
         </w:rPr>
         <w:t>owner_answer</w:t>
       </w:r>
+      <w:proofErr w:type="spellEnd"/>
       <w:r>
         <w:rPr>
           <w:rFonts w:ascii="Arial" w:hAnsi="Arial" w:cs="Arial"/>
@@ -1303,8 +1699,17 @@
           <w:rFonts w:ascii="Arial" w:hAnsi="Arial" w:cs="Arial"/>
           <w:lang w:val="en-US"/>
         </w:rPr>
-        <w:t xml:space="preserve"> owner_answer_timestamp_datetime_utc</w:t>
-      </w:r>
+        <w:t xml:space="preserve"> </w:t>
+      </w:r>
+      <w:proofErr w:type="spellStart"/>
+      <w:r>
+        <w:rPr>
+          <w:rFonts w:ascii="Arial" w:hAnsi="Arial" w:cs="Arial"/>
+          <w:lang w:val="en-US"/>
+        </w:rPr>
+        <w:t>owner_answer_timestamp_datetime_utc</w:t>
+      </w:r>
+      <w:proofErr w:type="spellEnd"/>
       <w:r>
         <w:rPr>
           <w:rFonts w:ascii="Arial" w:hAnsi="Arial" w:cs="Arial"/>
@@ -1332,12 +1737,21 @@
         </w:rPr>
         <w:t>‘</w:t>
       </w:r>
-      <w:r>
-        <w:rPr>
-          <w:rFonts w:ascii="Arial" w:hAnsi="Arial" w:cs="Arial"/>
-          <w:lang w:val="en-US"/>
-        </w:rPr>
-        <w:t xml:space="preserve">review_link </w:t>
+      <w:proofErr w:type="spellStart"/>
+      <w:r>
+        <w:rPr>
+          <w:rFonts w:ascii="Arial" w:hAnsi="Arial" w:cs="Arial"/>
+          <w:lang w:val="en-US"/>
+        </w:rPr>
+        <w:t>review_link</w:t>
+      </w:r>
+      <w:proofErr w:type="spellEnd"/>
+      <w:r>
+        <w:rPr>
+          <w:rFonts w:ascii="Arial" w:hAnsi="Arial" w:cs="Arial"/>
+          <w:lang w:val="en-US"/>
+        </w:rPr>
+        <w:t xml:space="preserve"> </w:t>
       </w:r>
       <w:r>
         <w:rPr>
@@ -1371,8 +1785,17 @@
           <w:rFonts w:ascii="Arial" w:hAnsi="Arial" w:cs="Arial"/>
           <w:lang w:val="en-US"/>
         </w:rPr>
-        <w:t xml:space="preserve"> review_datetime_utc</w:t>
-      </w:r>
+        <w:t xml:space="preserve"> </w:t>
+      </w:r>
+      <w:proofErr w:type="spellStart"/>
+      <w:r>
+        <w:rPr>
+          <w:rFonts w:ascii="Arial" w:hAnsi="Arial" w:cs="Arial"/>
+          <w:lang w:val="en-US"/>
+        </w:rPr>
+        <w:t>review_datetime_utc</w:t>
+      </w:r>
+      <w:proofErr w:type="spellEnd"/>
       <w:r>
         <w:rPr>
           <w:rFonts w:ascii="Arial" w:hAnsi="Arial" w:cs="Arial"/>
@@ -1393,6 +1816,84 @@
           <w:rFonts w:ascii="Arial" w:hAnsi="Arial" w:cs="Arial"/>
           <w:lang w:val="en-US"/>
         </w:rPr>
+        <w:t xml:space="preserve">The columns </w:t>
+      </w:r>
+      <w:r>
+        <w:rPr>
+          <w:rFonts w:ascii="Arial" w:hAnsi="Arial" w:cs="Arial"/>
+          <w:lang w:val="en-US"/>
+        </w:rPr>
+        <w:t>'query', '</w:t>
+      </w:r>
+      <w:proofErr w:type="spellStart"/>
+      <w:r>
+        <w:rPr>
+          <w:rFonts w:ascii="Arial" w:hAnsi="Arial" w:cs="Arial"/>
+          <w:lang w:val="en-US"/>
+        </w:rPr>
+        <w:t>google_id</w:t>
+      </w:r>
+      <w:proofErr w:type="spellEnd"/>
+      <w:r>
+        <w:rPr>
+          <w:rFonts w:ascii="Arial" w:hAnsi="Arial" w:cs="Arial"/>
+          <w:lang w:val="en-US"/>
+        </w:rPr>
+        <w:t>', '</w:t>
+      </w:r>
+      <w:proofErr w:type="spellStart"/>
+      <w:r>
+        <w:rPr>
+          <w:rFonts w:ascii="Arial" w:hAnsi="Arial" w:cs="Arial"/>
+          <w:lang w:val="en-US"/>
+        </w:rPr>
+        <w:t>location_link</w:t>
+      </w:r>
+      <w:proofErr w:type="spellEnd"/>
+      <w:r>
+        <w:rPr>
+          <w:rFonts w:ascii="Arial" w:hAnsi="Arial" w:cs="Arial"/>
+          <w:lang w:val="en-US"/>
+        </w:rPr>
+        <w:t>', 'reviews_link','</w:t>
+      </w:r>
+      <w:proofErr w:type="spellStart"/>
+      <w:r>
+        <w:rPr>
+          <w:rFonts w:ascii="Arial" w:hAnsi="Arial" w:cs="Arial"/>
+          <w:lang w:val="en-US"/>
+        </w:rPr>
+        <w:t>reviews_per_score</w:t>
+      </w:r>
+      <w:proofErr w:type="spellEnd"/>
+      <w:r>
+        <w:rPr>
+          <w:rFonts w:ascii="Arial" w:hAnsi="Arial" w:cs="Arial"/>
+          <w:lang w:val="en-US"/>
+        </w:rPr>
+        <w:t>', '</w:t>
+      </w:r>
+      <w:proofErr w:type="spellStart"/>
+      <w:r>
+        <w:rPr>
+          <w:rFonts w:ascii="Arial" w:hAnsi="Arial" w:cs="Arial"/>
+          <w:lang w:val="en-US"/>
+        </w:rPr>
+        <w:t>review_id</w:t>
+      </w:r>
+      <w:proofErr w:type="spellEnd"/>
+      <w:r>
+        <w:rPr>
+          <w:rFonts w:ascii="Arial" w:hAnsi="Arial" w:cs="Arial"/>
+          <w:lang w:val="en-US"/>
+        </w:rPr>
+        <w:t>',</w:t>
+      </w:r>
+      <w:r>
+        <w:rPr>
+          <w:rFonts w:ascii="Arial" w:hAnsi="Arial" w:cs="Arial"/>
+          <w:lang w:val="en-US"/>
+        </w:rPr>
         <w:t xml:space="preserve"> </w:t>
       </w:r>
       <w:r>
@@ -1400,7 +1901,178 @@
           <w:rFonts w:ascii="Arial" w:hAnsi="Arial" w:cs="Arial"/>
           <w:lang w:val="en-US"/>
         </w:rPr>
-        <w:t>The following 7 variables</w:t>
+        <w:t xml:space="preserve"> 'review_img_</w:t>
+      </w:r>
+      <w:proofErr w:type="spellStart"/>
+      <w:r>
+        <w:rPr>
+          <w:rFonts w:ascii="Arial" w:hAnsi="Arial" w:cs="Arial"/>
+          <w:lang w:val="en-US"/>
+        </w:rPr>
+        <w:t>urls</w:t>
+      </w:r>
+      <w:proofErr w:type="spellEnd"/>
+      <w:r>
+        <w:rPr>
+          <w:rFonts w:ascii="Arial" w:hAnsi="Arial" w:cs="Arial"/>
+          <w:lang w:val="en-US"/>
+        </w:rPr>
+        <w:t>','</w:t>
+      </w:r>
+      <w:proofErr w:type="spellStart"/>
+      <w:r>
+        <w:rPr>
+          <w:rFonts w:ascii="Arial" w:hAnsi="Arial" w:cs="Arial"/>
+          <w:lang w:val="en-US"/>
+        </w:rPr>
+        <w:t>author_image</w:t>
+      </w:r>
+      <w:proofErr w:type="spellEnd"/>
+      <w:r>
+        <w:rPr>
+          <w:rFonts w:ascii="Arial" w:hAnsi="Arial" w:cs="Arial"/>
+          <w:lang w:val="en-US"/>
+        </w:rPr>
+        <w:t>',</w:t>
+      </w:r>
+      <w:r>
+        <w:rPr>
+          <w:rFonts w:ascii="Arial" w:hAnsi="Arial" w:cs="Arial"/>
+          <w:lang w:val="en-US"/>
+        </w:rPr>
+        <w:t xml:space="preserve"> </w:t>
+      </w:r>
+      <w:r>
+        <w:rPr>
+          <w:rFonts w:ascii="Arial" w:hAnsi="Arial" w:cs="Arial"/>
+          <w:lang w:val="en-US"/>
+        </w:rPr>
+        <w:t>'</w:t>
+      </w:r>
+      <w:proofErr w:type="spellStart"/>
+      <w:r>
+        <w:rPr>
+          <w:rFonts w:ascii="Arial" w:hAnsi="Arial" w:cs="Arial"/>
+          <w:lang w:val="en-US"/>
+        </w:rPr>
+        <w:t>owner_answer_timestamp</w:t>
+      </w:r>
+      <w:proofErr w:type="spellEnd"/>
+      <w:r>
+        <w:rPr>
+          <w:rFonts w:ascii="Arial" w:hAnsi="Arial" w:cs="Arial"/>
+          <w:lang w:val="en-US"/>
+        </w:rPr>
+        <w:t>',</w:t>
+      </w:r>
+      <w:r>
+        <w:rPr>
+          <w:rFonts w:ascii="Arial" w:hAnsi="Arial" w:cs="Arial"/>
+          <w:lang w:val="en-US"/>
+        </w:rPr>
+        <w:t xml:space="preserve"> </w:t>
+      </w:r>
+      <w:r>
+        <w:rPr>
+          <w:rFonts w:ascii="Arial" w:hAnsi="Arial" w:cs="Arial"/>
+          <w:lang w:val="en-US"/>
+        </w:rPr>
+        <w:t>'</w:t>
+      </w:r>
+      <w:proofErr w:type="spellStart"/>
+      <w:r>
+        <w:rPr>
+          <w:rFonts w:ascii="Arial" w:hAnsi="Arial" w:cs="Arial"/>
+          <w:lang w:val="en-US"/>
+        </w:rPr>
+        <w:t>owner_answer_timestamp_datetime_utc</w:t>
+      </w:r>
+      <w:proofErr w:type="spellEnd"/>
+      <w:r>
+        <w:rPr>
+          <w:rFonts w:ascii="Arial" w:hAnsi="Arial" w:cs="Arial"/>
+          <w:lang w:val="en-US"/>
+        </w:rPr>
+        <w:t>'</w:t>
+      </w:r>
+      <w:r>
+        <w:rPr>
+          <w:rFonts w:ascii="Arial" w:hAnsi="Arial" w:cs="Arial"/>
+          <w:lang w:val="en-US"/>
+        </w:rPr>
+        <w:t>,</w:t>
+      </w:r>
+      <w:r>
+        <w:rPr>
+          <w:rFonts w:ascii="Arial" w:hAnsi="Arial" w:cs="Arial"/>
+          <w:lang w:val="en-US"/>
+        </w:rPr>
+        <w:t xml:space="preserve"> ‘</w:t>
+      </w:r>
+      <w:proofErr w:type="spellStart"/>
+      <w:r>
+        <w:rPr>
+          <w:rFonts w:ascii="Arial" w:hAnsi="Arial" w:cs="Arial"/>
+          <w:lang w:val="en-US"/>
+        </w:rPr>
+        <w:t>review_datetime_utc</w:t>
+      </w:r>
+      <w:proofErr w:type="spellEnd"/>
+      <w:r>
+        <w:rPr>
+          <w:rFonts w:ascii="Arial" w:hAnsi="Arial" w:cs="Arial"/>
+          <w:lang w:val="en-US"/>
+        </w:rPr>
+        <w:t>',</w:t>
+      </w:r>
+      <w:r>
+        <w:rPr>
+          <w:rFonts w:ascii="Arial" w:hAnsi="Arial" w:cs="Arial"/>
+          <w:lang w:val="en-US"/>
+        </w:rPr>
+        <w:t xml:space="preserve"> </w:t>
+      </w:r>
+      <w:r>
+        <w:rPr>
+          <w:rFonts w:ascii="Arial" w:hAnsi="Arial" w:cs="Arial"/>
+          <w:lang w:val="en-US"/>
+        </w:rPr>
+        <w:t>'author_title','review_img_url','author_link','review_timestamp'</w:t>
+      </w:r>
+      <w:r>
+        <w:rPr>
+          <w:rFonts w:ascii="Arial" w:hAnsi="Arial" w:cs="Arial"/>
+          <w:lang w:val="en-US"/>
+        </w:rPr>
+        <w:t xml:space="preserve"> were deleted to maintain the privac</w:t>
+      </w:r>
+      <w:r>
+        <w:rPr>
+          <w:rFonts w:ascii="Arial" w:hAnsi="Arial" w:cs="Arial"/>
+          <w:lang w:val="en-US"/>
+        </w:rPr>
+        <w:t>y</w:t>
+      </w:r>
+      <w:r>
+        <w:rPr>
+          <w:rFonts w:ascii="Arial" w:hAnsi="Arial" w:cs="Arial"/>
+          <w:lang w:val="en-US"/>
+        </w:rPr>
+        <w:t xml:space="preserve"> of the reviewers in the dataset</w:t>
+      </w:r>
+      <w:r>
+        <w:rPr>
+          <w:rFonts w:ascii="Arial" w:hAnsi="Arial" w:cs="Arial"/>
+          <w:lang w:val="en-US"/>
+        </w:rPr>
+        <w:t xml:space="preserve"> and to focus on the </w:t>
+      </w:r>
+      <w:r>
+        <w:rPr>
+          <w:rFonts w:ascii="Arial" w:hAnsi="Arial" w:cs="Arial"/>
+          <w:lang w:val="en-US"/>
+        </w:rPr>
+        <w:t>following  variables</w:t>
       </w:r>
       <w:r>
         <w:rPr>
@@ -1414,14 +2086,90 @@
           <w:rFonts w:ascii="Arial" w:hAnsi="Arial" w:cs="Arial"/>
           <w:lang w:val="en-US"/>
         </w:rPr>
-        <w:t xml:space="preserve"> ‘name’ ( business name), ‘place_id’, ‘rating’, ‘owner_answer’, ‘owner_answer_timestamp’, ‘review_text’ and ‘review_text_timestamp’, will be the focus  for this report</w:t>
-      </w:r>
-      <w:r>
-        <w:rPr>
-          <w:rFonts w:ascii="Arial" w:hAnsi="Arial" w:cs="Arial"/>
-          <w:lang w:val="en-US"/>
-        </w:rPr>
-        <w:t xml:space="preserve"> as part of the NLP processing.</w:t>
+        <w:t xml:space="preserve"> ‘name’ ( business name), ‘</w:t>
+      </w:r>
+      <w:proofErr w:type="spellStart"/>
+      <w:r>
+        <w:rPr>
+          <w:rFonts w:ascii="Arial" w:hAnsi="Arial" w:cs="Arial"/>
+          <w:lang w:val="en-US"/>
+        </w:rPr>
+        <w:t>place_id</w:t>
+      </w:r>
+      <w:proofErr w:type="spellEnd"/>
+      <w:r>
+        <w:rPr>
+          <w:rFonts w:ascii="Arial" w:hAnsi="Arial" w:cs="Arial"/>
+          <w:lang w:val="en-US"/>
+        </w:rPr>
+        <w:t>’, ‘rating’, ‘</w:t>
+      </w:r>
+      <w:proofErr w:type="spellStart"/>
+      <w:r>
+        <w:rPr>
+          <w:rFonts w:ascii="Arial" w:hAnsi="Arial" w:cs="Arial"/>
+          <w:lang w:val="en-US"/>
+        </w:rPr>
+        <w:t>owner_answer</w:t>
+      </w:r>
+      <w:proofErr w:type="spellEnd"/>
+      <w:r>
+        <w:rPr>
+          <w:rFonts w:ascii="Arial" w:hAnsi="Arial" w:cs="Arial"/>
+          <w:lang w:val="en-US"/>
+        </w:rPr>
+        <w:t>’, ‘</w:t>
+      </w:r>
+      <w:proofErr w:type="spellStart"/>
+      <w:r>
+        <w:rPr>
+          <w:rFonts w:ascii="Arial" w:hAnsi="Arial" w:cs="Arial"/>
+          <w:lang w:val="en-US"/>
+        </w:rPr>
+        <w:t>review_text</w:t>
+      </w:r>
+      <w:proofErr w:type="spellEnd"/>
+      <w:r>
+        <w:rPr>
+          <w:rFonts w:ascii="Arial" w:hAnsi="Arial" w:cs="Arial"/>
+          <w:lang w:val="en-US"/>
+        </w:rPr>
+        <w:t>’</w:t>
+      </w:r>
+      <w:r>
+        <w:rPr>
+          <w:rFonts w:ascii="Arial" w:hAnsi="Arial" w:cs="Arial"/>
+          <w:lang w:val="en-US"/>
+        </w:rPr>
+        <w:t xml:space="preserve"> </w:t>
+      </w:r>
+      <w:r>
+        <w:rPr>
+          <w:rFonts w:ascii="Arial" w:hAnsi="Arial" w:cs="Arial"/>
+          <w:lang w:val="en-US"/>
+        </w:rPr>
+        <w:t>as part of the NLP processing</w:t>
+      </w:r>
+      <w:r>
+        <w:rPr>
+          <w:rFonts w:ascii="Arial" w:hAnsi="Arial" w:cs="Arial"/>
+          <w:lang w:val="en-US"/>
+        </w:rPr>
+        <w:t xml:space="preserve"> </w:t>
+      </w:r>
+      <w:r>
+        <w:rPr>
+          <w:rFonts w:ascii="Arial" w:hAnsi="Arial" w:cs="Arial"/>
+          <w:lang w:val="en-US"/>
+        </w:rPr>
+        <w:t>for this report</w:t>
+      </w:r>
+      <w:r>
+        <w:rPr>
+          <w:rFonts w:ascii="Arial" w:hAnsi="Arial" w:cs="Arial"/>
+          <w:lang w:val="en-US"/>
+        </w:rPr>
+        <w:t>.</w:t>
       </w:r>
     </w:p>
     <w:p>
@@ -1494,14 +2242,46 @@
           <w:rFonts w:ascii="Arial" w:hAnsi="Arial" w:cs="Arial"/>
           <w:lang w:val="en-US"/>
         </w:rPr>
-        <w:t xml:space="preserve">in review_text </w:t>
-      </w:r>
-      <w:r>
-        <w:rPr>
-          <w:rFonts w:ascii="Arial" w:hAnsi="Arial" w:cs="Arial"/>
-          <w:lang w:val="en-US"/>
-        </w:rPr>
-        <w:t xml:space="preserve">and review_img_url </w:t>
+        <w:t xml:space="preserve">in </w:t>
+      </w:r>
+      <w:proofErr w:type="spellStart"/>
+      <w:r>
+        <w:rPr>
+          <w:rFonts w:ascii="Arial" w:hAnsi="Arial" w:cs="Arial"/>
+          <w:lang w:val="en-US"/>
+        </w:rPr>
+        <w:t>review_text</w:t>
+      </w:r>
+      <w:proofErr w:type="spellEnd"/>
+      <w:r>
+        <w:rPr>
+          <w:rFonts w:ascii="Arial" w:hAnsi="Arial" w:cs="Arial"/>
+          <w:lang w:val="en-US"/>
+        </w:rPr>
+        <w:t xml:space="preserve"> </w:t>
+      </w:r>
+      <w:r>
+        <w:rPr>
+          <w:rFonts w:ascii="Arial" w:hAnsi="Arial" w:cs="Arial"/>
+          <w:lang w:val="en-US"/>
+        </w:rPr>
+        <w:t xml:space="preserve">and </w:t>
+      </w:r>
+      <w:proofErr w:type="spellStart"/>
+      <w:r>
+        <w:rPr>
+          <w:rFonts w:ascii="Arial" w:hAnsi="Arial" w:cs="Arial"/>
+          <w:lang w:val="en-US"/>
+        </w:rPr>
+        <w:t>review_img_url</w:t>
+      </w:r>
+      <w:proofErr w:type="spellEnd"/>
+      <w:r>
+        <w:rPr>
+          <w:rFonts w:ascii="Arial" w:hAnsi="Arial" w:cs="Arial"/>
+          <w:lang w:val="en-US"/>
+        </w:rPr>
+        <w:t xml:space="preserve"> </w:t>
       </w:r>
       <w:r>
         <w:rPr>
@@ -1515,84 +2295,14 @@
           <w:rFonts w:ascii="Arial" w:hAnsi="Arial" w:cs="Arial"/>
           <w:lang w:val="en-US"/>
         </w:rPr>
-        <w:t>were deleted as these are not useful to the analysis. Other columns</w:t>
-      </w:r>
-      <w:r>
-        <w:rPr>
-          <w:rFonts w:ascii="Arial" w:hAnsi="Arial" w:cs="Arial"/>
-          <w:lang w:val="en-US"/>
-        </w:rPr>
-        <w:t xml:space="preserve"> with missing</w:t>
-      </w:r>
-      <w:r>
-        <w:rPr>
-          <w:rFonts w:ascii="Arial" w:hAnsi="Arial" w:cs="Arial"/>
-          <w:lang w:val="en-US"/>
-        </w:rPr>
-        <w:t xml:space="preserve"> such as </w:t>
-      </w:r>
-      <w:r>
-        <w:rPr>
-          <w:rFonts w:ascii="Arial" w:hAnsi="Arial" w:cs="Arial"/>
-          <w:lang w:val="en-US"/>
-        </w:rPr>
-        <w:t>and owner</w:t>
-      </w:r>
-      <w:r>
-        <w:rPr>
-          <w:rFonts w:ascii="Arial" w:hAnsi="Arial" w:cs="Arial"/>
-          <w:lang w:val="en-US"/>
-        </w:rPr>
-        <w:t>_</w:t>
-      </w:r>
-      <w:r>
-        <w:rPr>
-          <w:rFonts w:ascii="Arial" w:hAnsi="Arial" w:cs="Arial"/>
-          <w:lang w:val="en-US"/>
-        </w:rPr>
-        <w:t>answer</w:t>
-      </w:r>
-      <w:r>
-        <w:rPr>
-          <w:rFonts w:ascii="Arial" w:hAnsi="Arial" w:cs="Arial"/>
-          <w:lang w:val="en-US"/>
-        </w:rPr>
-        <w:t>, owner_answer_timestamp, owner_answer_timestamp_datetime_utc</w:t>
-      </w:r>
-      <w:r>
-        <w:rPr>
-          <w:rFonts w:ascii="Arial" w:hAnsi="Arial" w:cs="Arial"/>
-          <w:lang w:val="en-US"/>
-        </w:rPr>
-        <w:t xml:space="preserve"> were left as is as they will not be </w:t>
-      </w:r>
-      <w:r>
-        <w:rPr>
-          <w:rFonts w:ascii="Arial" w:hAnsi="Arial" w:cs="Arial"/>
-          <w:lang w:val="en-US"/>
-        </w:rPr>
-        <w:t>considered in the dataset</w:t>
-      </w:r>
-      <w:r>
-        <w:rPr>
-          <w:rFonts w:ascii="Arial" w:hAnsi="Arial" w:cs="Arial"/>
-          <w:lang w:val="en-US"/>
-        </w:rPr>
-        <w:t xml:space="preserve"> analysis</w:t>
-      </w:r>
-      <w:r>
-        <w:rPr>
-          <w:rFonts w:ascii="Arial" w:hAnsi="Arial" w:cs="Arial"/>
-          <w:lang w:val="en-US"/>
-        </w:rPr>
-        <w:t>.</w:t>
-      </w:r>
-      <w:r>
-        <w:rPr>
-          <w:rFonts w:ascii="Arial" w:hAnsi="Arial" w:cs="Arial"/>
-          <w:lang w:val="en-US"/>
-        </w:rPr>
-        <w:t xml:space="preserve"> The dataset consists of </w:t>
+        <w:t xml:space="preserve">were deleted as these are not useful to the analysis. </w:t>
+      </w:r>
+      <w:r>
+        <w:rPr>
+          <w:rFonts w:ascii="Arial" w:hAnsi="Arial" w:cs="Arial"/>
+          <w:lang w:val="en-US"/>
+        </w:rPr>
+        <w:t xml:space="preserve">The dataset consists of </w:t>
       </w:r>
       <w:r>
         <w:rPr>
@@ -1634,14 +2344,55 @@
           <w:rFonts w:ascii="Arial" w:hAnsi="Arial" w:cs="Arial"/>
           <w:lang w:val="en-US"/>
         </w:rPr>
-        <w:t xml:space="preserve"> and number of review_likes</w:t>
-      </w:r>
-      <w:r>
-        <w:rPr>
-          <w:rFonts w:ascii="Arial" w:hAnsi="Arial" w:cs="Arial"/>
-          <w:lang w:val="en-US"/>
-        </w:rPr>
-        <w:t xml:space="preserve"> and descriptive quantitive data in the review_text column.</w:t>
+        <w:t xml:space="preserve"> and number of </w:t>
+      </w:r>
+      <w:proofErr w:type="spellStart"/>
+      <w:r>
+        <w:rPr>
+          <w:rFonts w:ascii="Arial" w:hAnsi="Arial" w:cs="Arial"/>
+          <w:lang w:val="en-US"/>
+        </w:rPr>
+        <w:t>review_likes</w:t>
+      </w:r>
+      <w:proofErr w:type="spellEnd"/>
+      <w:r>
+        <w:rPr>
+          <w:rFonts w:ascii="Arial" w:hAnsi="Arial" w:cs="Arial"/>
+          <w:lang w:val="en-US"/>
+        </w:rPr>
+        <w:t xml:space="preserve"> and descriptive </w:t>
+      </w:r>
+      <w:proofErr w:type="spellStart"/>
+      <w:r>
+        <w:rPr>
+          <w:rFonts w:ascii="Arial" w:hAnsi="Arial" w:cs="Arial"/>
+          <w:lang w:val="en-US"/>
+        </w:rPr>
+        <w:t>quantitive</w:t>
+      </w:r>
+      <w:proofErr w:type="spellEnd"/>
+      <w:r>
+        <w:rPr>
+          <w:rFonts w:ascii="Arial" w:hAnsi="Arial" w:cs="Arial"/>
+          <w:lang w:val="en-US"/>
+        </w:rPr>
+        <w:t xml:space="preserve"> data in the </w:t>
+      </w:r>
+      <w:proofErr w:type="spellStart"/>
+      <w:r>
+        <w:rPr>
+          <w:rFonts w:ascii="Arial" w:hAnsi="Arial" w:cs="Arial"/>
+          <w:lang w:val="en-US"/>
+        </w:rPr>
+        <w:t>review_text</w:t>
+      </w:r>
+      <w:proofErr w:type="spellEnd"/>
+      <w:r>
+        <w:rPr>
+          <w:rFonts w:ascii="Arial" w:hAnsi="Arial" w:cs="Arial"/>
+          <w:lang w:val="en-US"/>
+        </w:rPr>
+        <w:t xml:space="preserve"> column.</w:t>
       </w:r>
       <w:r>
         <w:rPr>
@@ -1663,21 +2414,7 @@
           <w:rFonts w:ascii="Arial" w:hAnsi="Arial" w:cs="Arial"/>
           <w:lang w:val="en-US"/>
         </w:rPr>
-        <w:t>Wordclouds</w:t>
-      </w:r>
-      <w:r>
-        <w:rPr>
-          <w:rFonts w:ascii="Arial" w:hAnsi="Arial" w:cs="Arial"/>
-          <w:lang w:val="en-US"/>
-        </w:rPr>
-        <w:t xml:space="preserve"> provided visualisations</w:t>
-      </w:r>
-      <w:r>
-        <w:rPr>
-          <w:rFonts w:ascii="Arial" w:hAnsi="Arial" w:cs="Arial"/>
-          <w:lang w:val="en-US"/>
-        </w:rPr>
-        <w:t xml:space="preserve"> of the frequency of certain word occurances in the dataset. </w:t>
+        <w:t xml:space="preserve">. </w:t>
       </w:r>
     </w:p>
     <w:p>
@@ -1815,12 +2552,21 @@
         </w:rPr>
         <w:t xml:space="preserve">Exploratory data analysis consisted </w:t>
       </w:r>
-      <w:r>
-        <w:rPr>
-          <w:rFonts w:ascii="Arial" w:hAnsi="Arial" w:cs="Arial"/>
-          <w:lang w:val="en-US"/>
-        </w:rPr>
-        <w:t>analysing the column</w:t>
+      <w:proofErr w:type="spellStart"/>
+      <w:r>
+        <w:rPr>
+          <w:rFonts w:ascii="Arial" w:hAnsi="Arial" w:cs="Arial"/>
+          <w:lang w:val="en-US"/>
+        </w:rPr>
+        <w:t>analysing</w:t>
+      </w:r>
+      <w:proofErr w:type="spellEnd"/>
+      <w:r>
+        <w:rPr>
+          <w:rFonts w:ascii="Arial" w:hAnsi="Arial" w:cs="Arial"/>
+          <w:lang w:val="en-US"/>
+        </w:rPr>
+        <w:t xml:space="preserve"> the column</w:t>
       </w:r>
       <w:r>
         <w:rPr>
@@ -1877,162 +2623,274 @@
     <w:p>
       <w:pPr>
         <w:rPr>
+          <w:noProof/>
+        </w:rPr>
+      </w:pPr>
+      <w:r>
+        <w:rPr>
+          <w:rFonts w:ascii="Arial" w:hAnsi="Arial" w:cs="Arial"/>
+          <w:lang w:val="en-US"/>
+        </w:rPr>
+        <w:t>S</w:t>
+      </w:r>
+      <w:r>
+        <w:rPr>
+          <w:rFonts w:ascii="Arial" w:hAnsi="Arial" w:cs="Arial"/>
+          <w:lang w:val="en-US"/>
+        </w:rPr>
+        <w:t>ummary statistics</w:t>
+      </w:r>
+      <w:r>
+        <w:rPr>
+          <w:rFonts w:ascii="Arial" w:hAnsi="Arial" w:cs="Arial"/>
+          <w:lang w:val="en-US"/>
+        </w:rPr>
+        <w:t xml:space="preserve"> of the dataset </w:t>
+      </w:r>
+      <w:r>
+        <w:rPr>
+          <w:rFonts w:ascii="Arial" w:hAnsi="Arial" w:cs="Arial"/>
+          <w:lang w:val="en-US"/>
+        </w:rPr>
+        <w:t>were obtained</w:t>
+      </w:r>
+      <w:r>
+        <w:rPr>
+          <w:rFonts w:ascii="Arial" w:hAnsi="Arial" w:cs="Arial"/>
+          <w:lang w:val="en-US"/>
+        </w:rPr>
+        <w:t xml:space="preserve"> using the python function ‘.describe’ </w:t>
+      </w:r>
+      <w:r>
+        <w:rPr>
+          <w:rFonts w:ascii="Arial" w:hAnsi="Arial" w:cs="Arial"/>
+          <w:lang w:val="en-US"/>
+        </w:rPr>
+        <w:t>such as count, mean , standar</w:t>
+      </w:r>
+      <w:r>
+        <w:rPr>
+          <w:rFonts w:ascii="Arial" w:hAnsi="Arial" w:cs="Arial"/>
+          <w:lang w:val="en-US"/>
+        </w:rPr>
+        <w:t>d</w:t>
+      </w:r>
+      <w:r>
+        <w:rPr>
+          <w:rFonts w:ascii="Arial" w:hAnsi="Arial" w:cs="Arial"/>
+          <w:lang w:val="en-US"/>
+        </w:rPr>
+        <w:t xml:space="preserve"> deviation, minimum and maximum values and </w:t>
+      </w:r>
+      <w:r>
+        <w:rPr>
+          <w:rFonts w:ascii="Arial" w:hAnsi="Arial" w:cs="Arial"/>
+          <w:lang w:val="en-US"/>
+        </w:rPr>
+        <w:t>the quantiles. ‘Review rating</w:t>
+      </w:r>
+      <w:r>
+        <w:rPr>
+          <w:rFonts w:ascii="Arial" w:hAnsi="Arial" w:cs="Arial"/>
+          <w:lang w:val="en-US"/>
+        </w:rPr>
+        <w:t>‘</w:t>
+      </w:r>
+      <w:r>
+        <w:rPr>
+          <w:rFonts w:ascii="Arial" w:hAnsi="Arial" w:cs="Arial"/>
+          <w:lang w:val="en-US"/>
+        </w:rPr>
+        <w:t xml:space="preserve"> </w:t>
+      </w:r>
+      <w:r>
+        <w:rPr>
+          <w:rFonts w:ascii="Arial" w:hAnsi="Arial" w:cs="Arial"/>
+          <w:lang w:val="en-US"/>
+        </w:rPr>
+        <w:t>showed</w:t>
+      </w:r>
+      <w:r>
+        <w:rPr>
+          <w:rFonts w:ascii="Arial" w:hAnsi="Arial" w:cs="Arial"/>
+          <w:lang w:val="en-US"/>
+        </w:rPr>
+        <w:t xml:space="preserve"> a range of between 1 and 5 stars, with a mean value of </w:t>
+      </w:r>
+      <w:r>
+        <w:rPr>
           <w:rFonts w:ascii="Arial" w:hAnsi="Arial" w:cs="Arial"/>
           <w:color w:val="FF0000"/>
           <w:lang w:val="en-US"/>
         </w:rPr>
-      </w:pPr>
-      <w:r>
-        <w:rPr>
-          <w:rFonts w:ascii="Arial" w:hAnsi="Arial" w:cs="Arial"/>
-          <w:lang w:val="en-US"/>
-        </w:rPr>
-        <w:t>S</w:t>
-      </w:r>
-      <w:r>
-        <w:rPr>
-          <w:rFonts w:ascii="Arial" w:hAnsi="Arial" w:cs="Arial"/>
-          <w:lang w:val="en-US"/>
-        </w:rPr>
-        <w:t>ummary statistics</w:t>
-      </w:r>
-      <w:r>
-        <w:rPr>
-          <w:rFonts w:ascii="Arial" w:hAnsi="Arial" w:cs="Arial"/>
-          <w:lang w:val="en-US"/>
-        </w:rPr>
-        <w:t xml:space="preserve"> of the dataset </w:t>
-      </w:r>
-      <w:r>
-        <w:rPr>
-          <w:rFonts w:ascii="Arial" w:hAnsi="Arial" w:cs="Arial"/>
-          <w:lang w:val="en-US"/>
-        </w:rPr>
-        <w:t>were obtained</w:t>
-      </w:r>
-      <w:r>
-        <w:rPr>
-          <w:rFonts w:ascii="Arial" w:hAnsi="Arial" w:cs="Arial"/>
-          <w:lang w:val="en-US"/>
-        </w:rPr>
-        <w:t xml:space="preserve"> using the python function ‘.describe’ </w:t>
-      </w:r>
-      <w:r>
-        <w:rPr>
-          <w:rFonts w:ascii="Arial" w:hAnsi="Arial" w:cs="Arial"/>
-          <w:lang w:val="en-US"/>
-        </w:rPr>
-        <w:t>such as count, mean , standar</w:t>
-      </w:r>
-      <w:r>
-        <w:rPr>
-          <w:rFonts w:ascii="Arial" w:hAnsi="Arial" w:cs="Arial"/>
-          <w:lang w:val="en-US"/>
-        </w:rPr>
-        <w:t>d</w:t>
-      </w:r>
-      <w:r>
-        <w:rPr>
-          <w:rFonts w:ascii="Arial" w:hAnsi="Arial" w:cs="Arial"/>
-          <w:lang w:val="en-US"/>
-        </w:rPr>
-        <w:t xml:space="preserve"> deviation, minimum and maximum values and </w:t>
-      </w:r>
-      <w:r>
-        <w:rPr>
-          <w:rFonts w:ascii="Arial" w:hAnsi="Arial" w:cs="Arial"/>
-          <w:lang w:val="en-US"/>
-        </w:rPr>
-        <w:t>the quantiles. ‘Review rating</w:t>
-      </w:r>
-      <w:r>
-        <w:rPr>
-          <w:rFonts w:ascii="Arial" w:hAnsi="Arial" w:cs="Arial"/>
-          <w:lang w:val="en-US"/>
-        </w:rPr>
-        <w:t>‘</w:t>
-      </w:r>
-      <w:r>
-        <w:rPr>
-          <w:rFonts w:ascii="Arial" w:hAnsi="Arial" w:cs="Arial"/>
-          <w:lang w:val="en-US"/>
+        <w:t xml:space="preserve">4.3. </w:t>
+      </w:r>
+      <w:r>
+        <w:rPr>
+          <w:rFonts w:ascii="Arial" w:hAnsi="Arial" w:cs="Arial"/>
+          <w:lang w:val="en-US"/>
+        </w:rPr>
+        <w:t xml:space="preserve">The range of ‘review likes’ spread </w:t>
+      </w:r>
+      <w:r>
+        <w:rPr>
+          <w:rFonts w:ascii="Arial" w:hAnsi="Arial" w:cs="Arial"/>
+          <w:lang w:val="en-US"/>
+        </w:rPr>
+        <w:t xml:space="preserve">from </w:t>
+      </w:r>
+      <w:r>
+        <w:rPr>
+          <w:rFonts w:ascii="Arial" w:hAnsi="Arial" w:cs="Arial"/>
+          <w:color w:val="FF0000"/>
+          <w:lang w:val="en-US"/>
+        </w:rPr>
+        <w:t xml:space="preserve">1.5 to 17 </w:t>
+      </w:r>
+      <w:r>
+        <w:rPr>
+          <w:rFonts w:ascii="Arial" w:hAnsi="Arial" w:cs="Arial"/>
+          <w:lang w:val="en-US"/>
+        </w:rPr>
+        <w:t xml:space="preserve">like showing a level of engagement among reviewers. </w:t>
+      </w:r>
+      <w:r>
+        <w:rPr>
+          <w:noProof/>
+        </w:rPr>
+        <w:lastRenderedPageBreak/>
+        <w:drawing>
+          <wp:inline distT="0" distB="0" distL="0" distR="0" wp14:anchorId="2ADC0E76" wp14:editId="572384DB">
+            <wp:extent cx="5638800" cy="4352925"/>
+            <wp:effectExtent l="0" t="0" r="0" b="9525"/>
+            <wp:docPr id="989733462" name="Picture 1"/>
+            <wp:cNvGraphicFramePr>
+              <a:graphicFrameLocks xmlns:a="http://schemas.openxmlformats.org/drawingml/2006/main" noChangeAspect="1"/>
+            </wp:cNvGraphicFramePr>
+            <a:graphic xmlns:a="http://schemas.openxmlformats.org/drawingml/2006/main">
+              <a:graphicData uri="http://schemas.openxmlformats.org/drawingml/2006/picture">
+                <pic:pic xmlns:pic="http://schemas.openxmlformats.org/drawingml/2006/picture">
+                  <pic:nvPicPr>
+                    <pic:cNvPr id="989733462" name=""/>
+                    <pic:cNvPicPr/>
+                  </pic:nvPicPr>
+                  <pic:blipFill>
+                    <a:blip r:embed="rId9"/>
+                    <a:stretch>
+                      <a:fillRect/>
+                    </a:stretch>
+                  </pic:blipFill>
+                  <pic:spPr>
+                    <a:xfrm>
+                      <a:off x="0" y="0"/>
+                      <a:ext cx="5638800" cy="4352925"/>
+                    </a:xfrm>
+                    <a:prstGeom prst="rect">
+                      <a:avLst/>
+                    </a:prstGeom>
+                  </pic:spPr>
+                </pic:pic>
+              </a:graphicData>
+            </a:graphic>
+          </wp:inline>
+        </w:drawing>
+      </w:r>
+      <w:r>
+        <w:rPr>
+          <w:noProof/>
         </w:rPr>
         <w:t xml:space="preserve"> </w:t>
       </w:r>
       <w:r>
         <w:rPr>
-          <w:rFonts w:ascii="Arial" w:hAnsi="Arial" w:cs="Arial"/>
-          <w:lang w:val="en-US"/>
-        </w:rPr>
-        <w:t>showed</w:t>
-      </w:r>
-      <w:r>
-        <w:rPr>
-          <w:rFonts w:ascii="Arial" w:hAnsi="Arial" w:cs="Arial"/>
-          <w:lang w:val="en-US"/>
-        </w:rPr>
-        <w:t xml:space="preserve"> a range of between 1 and 5 stars, with a mean value of </w:t>
-      </w:r>
-      <w:r>
+          <w:noProof/>
+        </w:rPr>
+        <w:drawing>
+          <wp:inline distT="0" distB="0" distL="0" distR="0" wp14:anchorId="52BB5974" wp14:editId="78638D3B">
+            <wp:extent cx="5581650" cy="4419600"/>
+            <wp:effectExtent l="0" t="0" r="0" b="0"/>
+            <wp:docPr id="709811069" name="Picture 1"/>
+            <wp:cNvGraphicFramePr>
+              <a:graphicFrameLocks xmlns:a="http://schemas.openxmlformats.org/drawingml/2006/main" noChangeAspect="1"/>
+            </wp:cNvGraphicFramePr>
+            <a:graphic xmlns:a="http://schemas.openxmlformats.org/drawingml/2006/main">
+              <a:graphicData uri="http://schemas.openxmlformats.org/drawingml/2006/picture">
+                <pic:pic xmlns:pic="http://schemas.openxmlformats.org/drawingml/2006/picture">
+                  <pic:nvPicPr>
+                    <pic:cNvPr id="709811069" name=""/>
+                    <pic:cNvPicPr/>
+                  </pic:nvPicPr>
+                  <pic:blipFill>
+                    <a:blip r:embed="rId10"/>
+                    <a:stretch>
+                      <a:fillRect/>
+                    </a:stretch>
+                  </pic:blipFill>
+                  <pic:spPr>
+                    <a:xfrm>
+                      <a:off x="0" y="0"/>
+                      <a:ext cx="5581650" cy="4419600"/>
+                    </a:xfrm>
+                    <a:prstGeom prst="rect">
+                      <a:avLst/>
+                    </a:prstGeom>
+                  </pic:spPr>
+                </pic:pic>
+              </a:graphicData>
+            </a:graphic>
+          </wp:inline>
+        </w:drawing>
+      </w:r>
+    </w:p>
+    <w:p>
+      <w:pPr>
         <w:rPr>
           <w:rFonts w:ascii="Arial" w:hAnsi="Arial" w:cs="Arial"/>
           <w:color w:val="FF0000"/>
           <w:lang w:val="en-US"/>
         </w:rPr>
-        <w:t xml:space="preserve">4.3. </w:t>
-      </w:r>
-      <w:r>
-        <w:rPr>
-          <w:rFonts w:ascii="Arial" w:hAnsi="Arial" w:cs="Arial"/>
-          <w:lang w:val="en-US"/>
-        </w:rPr>
-        <w:t xml:space="preserve">The range of ‘review likes’ spread </w:t>
-      </w:r>
-      <w:r>
-        <w:rPr>
-          <w:rFonts w:ascii="Arial" w:hAnsi="Arial" w:cs="Arial"/>
-          <w:lang w:val="en-US"/>
-        </w:rPr>
-        <w:t xml:space="preserve">from </w:t>
-      </w:r>
-      <w:r>
-        <w:rPr>
-          <w:rFonts w:ascii="Arial" w:hAnsi="Arial" w:cs="Arial"/>
-          <w:color w:val="FF0000"/>
-          <w:lang w:val="en-US"/>
-        </w:rPr>
-        <w:t xml:space="preserve">1.5 to 17 </w:t>
-      </w:r>
-      <w:r>
-        <w:rPr>
-          <w:rFonts w:ascii="Arial" w:hAnsi="Arial" w:cs="Arial"/>
-          <w:lang w:val="en-US"/>
-        </w:rPr>
-        <w:t xml:space="preserve">like showing a level of engagement among reviewers. </w:t>
-      </w:r>
-    </w:p>
-    <w:p>
-      <w:pPr>
-        <w:rPr>
-          <w:rFonts w:ascii="Arial" w:hAnsi="Arial" w:cs="Arial"/>
-          <w:lang w:val="en-US"/>
-        </w:rPr>
-      </w:pPr>
-      <w:r>
-        <w:rPr>
-          <w:rFonts w:ascii="Arial" w:hAnsi="Arial" w:cs="Arial"/>
-          <w:lang w:val="en-US"/>
-        </w:rPr>
-        <w:br w:type="page"/>
-      </w:r>
-    </w:p>
-    <w:p>
-      <w:pPr>
-        <w:rPr>
-          <w:rFonts w:ascii="Arial" w:hAnsi="Arial" w:cs="Arial"/>
-          <w:lang w:val="en-US"/>
-        </w:rPr>
-      </w:pPr>
+      </w:pPr>
+      <w:r>
+        <w:rPr>
+          <w:noProof/>
+        </w:rPr>
+        <w:lastRenderedPageBreak/>
+        <w:drawing>
+          <wp:inline distT="0" distB="0" distL="0" distR="0" wp14:anchorId="7682E268" wp14:editId="1634B468">
+            <wp:extent cx="5362575" cy="4524375"/>
+            <wp:effectExtent l="0" t="0" r="9525" b="9525"/>
+            <wp:docPr id="808460496" name="Picture 1"/>
+            <wp:cNvGraphicFramePr>
+              <a:graphicFrameLocks xmlns:a="http://schemas.openxmlformats.org/drawingml/2006/main" noChangeAspect="1"/>
+            </wp:cNvGraphicFramePr>
+            <a:graphic xmlns:a="http://schemas.openxmlformats.org/drawingml/2006/main">
+              <a:graphicData uri="http://schemas.openxmlformats.org/drawingml/2006/picture">
+                <pic:pic xmlns:pic="http://schemas.openxmlformats.org/drawingml/2006/picture">
+                  <pic:nvPicPr>
+                    <pic:cNvPr id="808460496" name=""/>
+                    <pic:cNvPicPr/>
+                  </pic:nvPicPr>
+                  <pic:blipFill>
+                    <a:blip r:embed="rId11"/>
+                    <a:stretch>
+                      <a:fillRect/>
+                    </a:stretch>
+                  </pic:blipFill>
+                  <pic:spPr>
+                    <a:xfrm>
+                      <a:off x="0" y="0"/>
+                      <a:ext cx="5362575" cy="4524375"/>
+                    </a:xfrm>
+                    <a:prstGeom prst="rect">
+                      <a:avLst/>
+                    </a:prstGeom>
+                  </pic:spPr>
+                </pic:pic>
+              </a:graphicData>
+            </a:graphic>
+          </wp:inline>
+        </w:drawing>
+      </w:r>
     </w:p>
     <w:p>
       <w:pPr>
@@ -2321,7 +3179,21 @@
         <w:rPr>
           <w:rFonts w:ascii="Arial" w:hAnsi="Arial" w:cs="Arial"/>
         </w:rPr>
-        <w:t xml:space="preserve"> completed with Averaged Perceptron Tagger as part of the Textblob package. N-grams were used to extract certain features from the dataset such as the frequency of certain words for positive and negative data. </w:t>
+        <w:t xml:space="preserve"> completed with Averaged Perceptron Tagger as part of the </w:t>
+      </w:r>
+      <w:proofErr w:type="spellStart"/>
+      <w:r>
+        <w:rPr>
+          <w:rFonts w:ascii="Arial" w:hAnsi="Arial" w:cs="Arial"/>
+        </w:rPr>
+        <w:t>Textblob</w:t>
+      </w:r>
+      <w:proofErr w:type="spellEnd"/>
+      <w:r>
+        <w:rPr>
+          <w:rFonts w:ascii="Arial" w:hAnsi="Arial" w:cs="Arial"/>
+        </w:rPr>
+        <w:t xml:space="preserve"> package. N-grams were used to extract certain features from the dataset such as the frequency of certain words for positive and negative data. </w:t>
       </w:r>
     </w:p>
     <w:p>
@@ -2353,7 +3225,21 @@
         <w:rPr>
           <w:rFonts w:ascii="Arial" w:hAnsi="Arial" w:cs="Arial"/>
         </w:rPr>
-        <w:t xml:space="preserve">from the nltk </w:t>
+        <w:t xml:space="preserve">from the </w:t>
+      </w:r>
+      <w:proofErr w:type="spellStart"/>
+      <w:r>
+        <w:rPr>
+          <w:rFonts w:ascii="Arial" w:hAnsi="Arial" w:cs="Arial"/>
+        </w:rPr>
+        <w:t>nltk</w:t>
+      </w:r>
+      <w:proofErr w:type="spellEnd"/>
+      <w:r>
+        <w:rPr>
+          <w:rFonts w:ascii="Arial" w:hAnsi="Arial" w:cs="Arial"/>
+        </w:rPr>
+        <w:t xml:space="preserve"> </w:t>
       </w:r>
       <w:r>
         <w:rPr>
@@ -2365,13 +3251,161 @@
         <w:rPr>
           <w:rFonts w:ascii="Arial" w:hAnsi="Arial" w:cs="Arial"/>
         </w:rPr>
-        <w:t>. Since this tool is a lexicon and operates on rule based sentiments, it is particularly suited to social media language</w:t>
-      </w:r>
-      <w:r>
-        <w:rPr>
-          <w:rFonts w:ascii="Arial" w:hAnsi="Arial" w:cs="Arial"/>
-        </w:rPr>
-        <w:t xml:space="preserve">, which is appropriate for this dataset.  Applying the vadar compound Thesholds were set to &lt;+0.5 </w:t>
+        <w:t xml:space="preserve">. Since this tool is a lexicon </w:t>
+      </w:r>
+      <w:r>
+        <w:rPr>
+          <w:rFonts w:ascii="Arial" w:hAnsi="Arial" w:cs="Arial"/>
+        </w:rPr>
+        <w:lastRenderedPageBreak/>
+        <w:t xml:space="preserve">and operates on </w:t>
+      </w:r>
+      <w:r>
+        <w:rPr>
+          <w:rFonts w:ascii="Arial" w:hAnsi="Arial" w:cs="Arial"/>
+        </w:rPr>
+        <w:t>rule-based</w:t>
+      </w:r>
+      <w:r>
+        <w:rPr>
+          <w:rFonts w:ascii="Arial" w:hAnsi="Arial" w:cs="Arial"/>
+        </w:rPr>
+        <w:t xml:space="preserve"> sentiments, it is particularly suited to social media language</w:t>
+      </w:r>
+      <w:r>
+        <w:rPr>
+          <w:rFonts w:ascii="Arial" w:hAnsi="Arial" w:cs="Arial"/>
+        </w:rPr>
+        <w:t xml:space="preserve">, which is appropriate for this dataset.  Applying the </w:t>
+      </w:r>
+      <w:proofErr w:type="spellStart"/>
+      <w:r>
+        <w:rPr>
+          <w:rFonts w:ascii="Arial" w:hAnsi="Arial" w:cs="Arial"/>
+        </w:rPr>
+        <w:t>vadar</w:t>
+      </w:r>
+      <w:proofErr w:type="spellEnd"/>
+      <w:r>
+        <w:rPr>
+          <w:rFonts w:ascii="Arial" w:hAnsi="Arial" w:cs="Arial"/>
+        </w:rPr>
+        <w:t xml:space="preserve"> compound </w:t>
+      </w:r>
+      <w:r>
+        <w:rPr>
+          <w:rFonts w:ascii="Arial" w:hAnsi="Arial" w:cs="Arial"/>
+        </w:rPr>
+        <w:t>Thresholds</w:t>
+      </w:r>
+      <w:r>
+        <w:rPr>
+          <w:rFonts w:ascii="Arial" w:hAnsi="Arial" w:cs="Arial"/>
+        </w:rPr>
+        <w:t xml:space="preserve"> were set to &lt;+0.5 </w:t>
+      </w:r>
+      <w:r>
+        <w:rPr>
+          <w:rFonts w:ascii="Arial" w:hAnsi="Arial" w:cs="Arial"/>
+        </w:rPr>
+        <w:t>.</w:t>
+      </w:r>
+      <w:r>
+        <w:rPr>
+          <w:rFonts w:ascii="Arial" w:hAnsi="Arial" w:cs="Arial"/>
+          <w:lang w:val="en-US"/>
+        </w:rPr>
+        <w:t xml:space="preserve"> </w:t>
+      </w:r>
+      <w:r>
+        <w:rPr>
+          <w:rFonts w:ascii="Arial" w:hAnsi="Arial" w:cs="Arial"/>
+          <w:lang w:val="en-US"/>
+        </w:rPr>
+        <w:t>Word clouds</w:t>
+      </w:r>
+      <w:r>
+        <w:rPr>
+          <w:rFonts w:ascii="Arial" w:hAnsi="Arial" w:cs="Arial"/>
+          <w:lang w:val="en-US"/>
+        </w:rPr>
+        <w:t xml:space="preserve"> provided </w:t>
+      </w:r>
+      <w:r>
+        <w:rPr>
+          <w:rFonts w:ascii="Arial" w:hAnsi="Arial" w:cs="Arial"/>
+          <w:lang w:val="en-US"/>
+        </w:rPr>
+        <w:t>visualizations</w:t>
+      </w:r>
+      <w:r>
+        <w:rPr>
+          <w:rFonts w:ascii="Arial" w:hAnsi="Arial" w:cs="Arial"/>
+          <w:lang w:val="en-US"/>
+        </w:rPr>
+        <w:t xml:space="preserve"> of the frequency of word </w:t>
+      </w:r>
+      <w:r>
+        <w:rPr>
+          <w:rFonts w:ascii="Arial" w:hAnsi="Arial" w:cs="Arial"/>
+          <w:lang w:val="en-US"/>
+        </w:rPr>
+        <w:t>occurrences</w:t>
+      </w:r>
+      <w:r>
+        <w:rPr>
+          <w:rFonts w:ascii="Arial" w:hAnsi="Arial" w:cs="Arial"/>
+          <w:lang w:val="en-US"/>
+        </w:rPr>
+        <w:t xml:space="preserve"> in the dataset</w:t>
+      </w:r>
+    </w:p>
+    <w:p>
+      <w:pPr>
+        <w:spacing w:line="276" w:lineRule="auto"/>
+        <w:rPr>
+          <w:rFonts w:ascii="Arial" w:hAnsi="Arial" w:cs="Arial"/>
+        </w:rPr>
+      </w:pPr>
+      <w:r>
+        <w:rPr>
+          <w:noProof/>
+        </w:rPr>
+        <w:drawing>
+          <wp:inline distT="0" distB="0" distL="0" distR="0" wp14:anchorId="68A87219" wp14:editId="2A59A9CF">
+            <wp:extent cx="5731510" cy="2912110"/>
+            <wp:effectExtent l="0" t="0" r="2540" b="2540"/>
+            <wp:docPr id="946875081" name="Picture 1"/>
+            <wp:cNvGraphicFramePr>
+              <a:graphicFrameLocks xmlns:a="http://schemas.openxmlformats.org/drawingml/2006/main" noChangeAspect="1"/>
+            </wp:cNvGraphicFramePr>
+            <a:graphic xmlns:a="http://schemas.openxmlformats.org/drawingml/2006/main">
+              <a:graphicData uri="http://schemas.openxmlformats.org/drawingml/2006/picture">
+                <pic:pic xmlns:pic="http://schemas.openxmlformats.org/drawingml/2006/picture">
+                  <pic:nvPicPr>
+                    <pic:cNvPr id="946875081" name=""/>
+                    <pic:cNvPicPr/>
+                  </pic:nvPicPr>
+                  <pic:blipFill>
+                    <a:blip r:embed="rId12"/>
+                    <a:stretch>
+                      <a:fillRect/>
+                    </a:stretch>
+                  </pic:blipFill>
+                  <pic:spPr>
+                    <a:xfrm>
+                      <a:off x="0" y="0"/>
+                      <a:ext cx="5731510" cy="2912110"/>
+                    </a:xfrm>
+                    <a:prstGeom prst="rect">
+                      <a:avLst/>
+                    </a:prstGeom>
+                  </pic:spPr>
+                </pic:pic>
+              </a:graphicData>
+            </a:graphic>
+          </wp:inline>
+        </w:drawing>
       </w:r>
     </w:p>
     <w:p>
@@ -2416,6 +3450,186 @@
           <w:lang w:val="en-US"/>
         </w:rPr>
       </w:pPr>
+      <w:r>
+        <w:rPr>
+          <w:rFonts w:ascii="Arial" w:hAnsi="Arial" w:cs="Arial"/>
+          <w:lang w:val="en-US"/>
+        </w:rPr>
+        <w:t>The spacey package was used to classify the column ‘</w:t>
+      </w:r>
+      <w:proofErr w:type="spellStart"/>
+      <w:r>
+        <w:rPr>
+          <w:rFonts w:ascii="Arial" w:hAnsi="Arial" w:cs="Arial"/>
+          <w:lang w:val="en-US"/>
+        </w:rPr>
+        <w:t>review_text</w:t>
+      </w:r>
+      <w:proofErr w:type="spellEnd"/>
+      <w:r>
+        <w:rPr>
+          <w:rFonts w:ascii="Arial" w:hAnsi="Arial" w:cs="Arial"/>
+          <w:lang w:val="en-US"/>
+        </w:rPr>
+        <w:t>’ into</w:t>
+      </w:r>
+      <w:r>
+        <w:rPr>
+          <w:rFonts w:ascii="Arial" w:hAnsi="Arial" w:cs="Arial"/>
+          <w:lang w:val="en-US"/>
+        </w:rPr>
+        <w:t xml:space="preserve"> named entities and their labels such as locations, cardinal numbers, noun’s and dates</w:t>
+      </w:r>
+      <w:r>
+        <w:rPr>
+          <w:rFonts w:ascii="Arial" w:hAnsi="Arial" w:cs="Arial"/>
+          <w:lang w:val="en-US"/>
+        </w:rPr>
+        <w:t>.</w:t>
+      </w:r>
+      <w:r>
+        <w:rPr>
+          <w:rFonts w:ascii="Arial" w:hAnsi="Arial" w:cs="Arial"/>
+          <w:lang w:val="en-US"/>
+        </w:rPr>
+        <w:t xml:space="preserve"> The </w:t>
+      </w:r>
+      <w:proofErr w:type="spellStart"/>
+      <w:r>
+        <w:rPr>
+          <w:rFonts w:ascii="Arial" w:hAnsi="Arial" w:cs="Arial"/>
+          <w:lang w:val="en-US"/>
+        </w:rPr>
+        <w:t>displacy</w:t>
+      </w:r>
+      <w:proofErr w:type="spellEnd"/>
+      <w:r>
+        <w:rPr>
+          <w:rFonts w:ascii="Arial" w:hAnsi="Arial" w:cs="Arial"/>
+          <w:lang w:val="en-US"/>
+        </w:rPr>
+        <w:t xml:space="preserve"> visualizer allows a sentence to be broken up and it’s dependencies to be examined.</w:t>
+      </w:r>
+      <w:r>
+        <w:rPr>
+          <w:rFonts w:ascii="Arial" w:hAnsi="Arial" w:cs="Arial"/>
+          <w:lang w:val="en-US"/>
+        </w:rPr>
+        <w:t xml:space="preserve"> This package was useful is </w:t>
+      </w:r>
+      <w:proofErr w:type="spellStart"/>
+      <w:r>
+        <w:rPr>
+          <w:rFonts w:ascii="Arial" w:hAnsi="Arial" w:cs="Arial"/>
+          <w:lang w:val="en-US"/>
+        </w:rPr>
+        <w:t>analysing</w:t>
+      </w:r>
+      <w:proofErr w:type="spellEnd"/>
+      <w:r>
+        <w:rPr>
+          <w:rFonts w:ascii="Arial" w:hAnsi="Arial" w:cs="Arial"/>
+          <w:lang w:val="en-US"/>
+        </w:rPr>
+        <w:t xml:space="preserve"> the structure of a </w:t>
+      </w:r>
+    </w:p>
+    <w:p>
+      <w:pPr>
+        <w:rPr>
+          <w:rFonts w:ascii="Arial" w:hAnsi="Arial" w:cs="Arial"/>
+          <w:lang w:val="en-US"/>
+        </w:rPr>
+      </w:pPr>
+      <w:r>
+        <w:rPr>
+          <w:noProof/>
+        </w:rPr>
+        <w:drawing>
+          <wp:inline distT="0" distB="0" distL="0" distR="0" wp14:anchorId="1E870732" wp14:editId="39FA6E21">
+            <wp:extent cx="5731510" cy="2790825"/>
+            <wp:effectExtent l="0" t="0" r="2540" b="9525"/>
+            <wp:docPr id="985549879" name="Picture 1"/>
+            <wp:cNvGraphicFramePr>
+              <a:graphicFrameLocks xmlns:a="http://schemas.openxmlformats.org/drawingml/2006/main" noChangeAspect="1"/>
+            </wp:cNvGraphicFramePr>
+            <a:graphic xmlns:a="http://schemas.openxmlformats.org/drawingml/2006/main">
+              <a:graphicData uri="http://schemas.openxmlformats.org/drawingml/2006/picture">
+                <pic:pic xmlns:pic="http://schemas.openxmlformats.org/drawingml/2006/picture">
+                  <pic:nvPicPr>
+                    <pic:cNvPr id="985549879" name=""/>
+                    <pic:cNvPicPr/>
+                  </pic:nvPicPr>
+                  <pic:blipFill>
+                    <a:blip r:embed="rId13"/>
+                    <a:stretch>
+                      <a:fillRect/>
+                    </a:stretch>
+                  </pic:blipFill>
+                  <pic:spPr>
+                    <a:xfrm>
+                      <a:off x="0" y="0"/>
+                      <a:ext cx="5731510" cy="2790825"/>
+                    </a:xfrm>
+                    <a:prstGeom prst="rect">
+                      <a:avLst/>
+                    </a:prstGeom>
+                  </pic:spPr>
+                </pic:pic>
+              </a:graphicData>
+            </a:graphic>
+          </wp:inline>
+        </w:drawing>
+      </w:r>
+    </w:p>
+    <w:p>
+      <w:pPr>
+        <w:rPr>
+          <w:rFonts w:ascii="Arial" w:hAnsi="Arial" w:cs="Arial"/>
+          <w:lang w:val="en-US"/>
+        </w:rPr>
+      </w:pPr>
+      <w:r>
+        <w:rPr>
+          <w:noProof/>
+        </w:rPr>
+        <w:lastRenderedPageBreak/>
+        <w:drawing>
+          <wp:inline distT="0" distB="0" distL="0" distR="0" wp14:anchorId="70CFAE00" wp14:editId="417E3B60">
+            <wp:extent cx="5731510" cy="3306445"/>
+            <wp:effectExtent l="0" t="0" r="2540" b="8255"/>
+            <wp:docPr id="1918390278" name="Picture 1"/>
+            <wp:cNvGraphicFramePr>
+              <a:graphicFrameLocks xmlns:a="http://schemas.openxmlformats.org/drawingml/2006/main" noChangeAspect="1"/>
+            </wp:cNvGraphicFramePr>
+            <a:graphic xmlns:a="http://schemas.openxmlformats.org/drawingml/2006/main">
+              <a:graphicData uri="http://schemas.openxmlformats.org/drawingml/2006/picture">
+                <pic:pic xmlns:pic="http://schemas.openxmlformats.org/drawingml/2006/picture">
+                  <pic:nvPicPr>
+                    <pic:cNvPr id="1918390278" name=""/>
+                    <pic:cNvPicPr/>
+                  </pic:nvPicPr>
+                  <pic:blipFill>
+                    <a:blip r:embed="rId14"/>
+                    <a:stretch>
+                      <a:fillRect/>
+                    </a:stretch>
+                  </pic:blipFill>
+                  <pic:spPr>
+                    <a:xfrm>
+                      <a:off x="0" y="0"/>
+                      <a:ext cx="5731510" cy="3306445"/>
+                    </a:xfrm>
+                    <a:prstGeom prst="rect">
+                      <a:avLst/>
+                    </a:prstGeom>
+                  </pic:spPr>
+                </pic:pic>
+              </a:graphicData>
+            </a:graphic>
+          </wp:inline>
+        </w:drawing>
+      </w:r>
     </w:p>
     <w:p>
       <w:pPr>
@@ -2430,7 +3644,39 @@
           <w:rFonts w:ascii="Arial" w:hAnsi="Arial" w:cs="Arial"/>
           <w:lang w:val="en-US"/>
         </w:rPr>
-        <w:t xml:space="preserve">-word_tokenize from nltk.tokenize </w:t>
+        <w:t>-</w:t>
+      </w:r>
+      <w:proofErr w:type="spellStart"/>
+      <w:r>
+        <w:rPr>
+          <w:rFonts w:ascii="Arial" w:hAnsi="Arial" w:cs="Arial"/>
+          <w:lang w:val="en-US"/>
+        </w:rPr>
+        <w:t>word_tokenize</w:t>
+      </w:r>
+      <w:proofErr w:type="spellEnd"/>
+      <w:r>
+        <w:rPr>
+          <w:rFonts w:ascii="Arial" w:hAnsi="Arial" w:cs="Arial"/>
+          <w:lang w:val="en-US"/>
+        </w:rPr>
+        <w:t xml:space="preserve"> from </w:t>
+      </w:r>
+      <w:proofErr w:type="spellStart"/>
+      <w:r>
+        <w:rPr>
+          <w:rFonts w:ascii="Arial" w:hAnsi="Arial" w:cs="Arial"/>
+          <w:lang w:val="en-US"/>
+        </w:rPr>
+        <w:t>nltk.tokenize</w:t>
+      </w:r>
+      <w:proofErr w:type="spellEnd"/>
+      <w:r>
+        <w:rPr>
+          <w:rFonts w:ascii="Arial" w:hAnsi="Arial" w:cs="Arial"/>
+          <w:lang w:val="en-US"/>
+        </w:rPr>
+        <w:t xml:space="preserve"> </w:t>
       </w:r>
       <w:r>
         <w:rPr>
@@ -2460,7 +3706,39 @@
           <w:rFonts w:ascii="Arial" w:hAnsi="Arial" w:cs="Arial"/>
           <w:lang w:val="en-US"/>
         </w:rPr>
-        <w:t xml:space="preserve">-FreqDist from nltk.probability </w:t>
+        <w:t>-</w:t>
+      </w:r>
+      <w:proofErr w:type="spellStart"/>
+      <w:r>
+        <w:rPr>
+          <w:rFonts w:ascii="Arial" w:hAnsi="Arial" w:cs="Arial"/>
+          <w:lang w:val="en-US"/>
+        </w:rPr>
+        <w:t>FreqDist</w:t>
+      </w:r>
+      <w:proofErr w:type="spellEnd"/>
+      <w:r>
+        <w:rPr>
+          <w:rFonts w:ascii="Arial" w:hAnsi="Arial" w:cs="Arial"/>
+          <w:lang w:val="en-US"/>
+        </w:rPr>
+        <w:t xml:space="preserve"> from </w:t>
+      </w:r>
+      <w:proofErr w:type="spellStart"/>
+      <w:r>
+        <w:rPr>
+          <w:rFonts w:ascii="Arial" w:hAnsi="Arial" w:cs="Arial"/>
+          <w:lang w:val="en-US"/>
+        </w:rPr>
+        <w:t>nltk.probability</w:t>
+      </w:r>
+      <w:proofErr w:type="spellEnd"/>
+      <w:r>
+        <w:rPr>
+          <w:rFonts w:ascii="Arial" w:hAnsi="Arial" w:cs="Arial"/>
+          <w:lang w:val="en-US"/>
+        </w:rPr>
+        <w:t xml:space="preserve"> </w:t>
       </w:r>
       <w:r>
         <w:rPr>
@@ -2506,13 +3784,10 @@
           <w:lang w:val="en-US" w:eastAsia="en-US"/>
           <w14:ligatures w14:val="standardContextual"/>
         </w:rPr>
-        <w:t>- pos_tag function to perform part-of-speech tagging on a list containing only the last token. The result is a list with a single tuple containing the last token and its part-of-speech tag, the pos_tags list generated, which contains tuples of words and their corresponding part-of-speech tags</w:t>
-      </w:r>
-    </w:p>
-    <w:p>
-      <w:pPr>
-        <w:pStyle w:val="NormalWeb"/>
-        <w:spacing w:before="300" w:beforeAutospacing="0" w:after="300" w:afterAutospacing="0"/>
+        <w:t xml:space="preserve">- </w:t>
+      </w:r>
+      <w:proofErr w:type="spellStart"/>
+      <w:r>
         <w:rPr>
           <w:rFonts w:ascii="Arial" w:eastAsiaTheme="minorHAnsi" w:hAnsi="Arial" w:cs="Arial"/>
           <w:kern w:val="2"/>
@@ -2521,7 +3796,9 @@
           <w:lang w:val="en-US" w:eastAsia="en-US"/>
           <w14:ligatures w14:val="standardContextual"/>
         </w:rPr>
-      </w:pPr>
+        <w:t>pos_tag</w:t>
+      </w:r>
+      <w:proofErr w:type="spellEnd"/>
       <w:r>
         <w:rPr>
           <w:rFonts w:ascii="Arial" w:eastAsiaTheme="minorHAnsi" w:hAnsi="Arial" w:cs="Arial"/>
@@ -2531,7 +3808,104 @@
           <w:lang w:val="en-US" w:eastAsia="en-US"/>
           <w14:ligatures w14:val="standardContextual"/>
         </w:rPr>
-        <w:t>-chunking and vader sentiment to add a vader compound and sentiment (positive/negative/neutral) to the dataset as columns</w:t>
+        <w:t xml:space="preserve"> function to perform part-of-speech tagging on a list containing only the last token. The result is a list with a single tuple containing the last token and its part-of-speech tag, the </w:t>
+      </w:r>
+      <w:proofErr w:type="spellStart"/>
+      <w:r>
+        <w:rPr>
+          <w:rFonts w:ascii="Arial" w:eastAsiaTheme="minorHAnsi" w:hAnsi="Arial" w:cs="Arial"/>
+          <w:kern w:val="2"/>
+          <w:sz w:val="22"/>
+          <w:szCs w:val="22"/>
+          <w:lang w:val="en-US" w:eastAsia="en-US"/>
+          <w14:ligatures w14:val="standardContextual"/>
+        </w:rPr>
+        <w:t>pos_tags</w:t>
+      </w:r>
+      <w:proofErr w:type="spellEnd"/>
+      <w:r>
+        <w:rPr>
+          <w:rFonts w:ascii="Arial" w:eastAsiaTheme="minorHAnsi" w:hAnsi="Arial" w:cs="Arial"/>
+          <w:kern w:val="2"/>
+          <w:sz w:val="22"/>
+          <w:szCs w:val="22"/>
+          <w:lang w:val="en-US" w:eastAsia="en-US"/>
+          <w14:ligatures w14:val="standardContextual"/>
+        </w:rPr>
+        <w:t xml:space="preserve"> list generated, which contains tuples of words and their corresponding part-of-speech tags</w:t>
+      </w:r>
+    </w:p>
+    <w:p>
+      <w:pPr>
+        <w:pStyle w:val="NormalWeb"/>
+        <w:spacing w:before="300" w:beforeAutospacing="0" w:after="300" w:afterAutospacing="0"/>
+        <w:rPr>
+          <w:rFonts w:ascii="Arial" w:eastAsiaTheme="minorHAnsi" w:hAnsi="Arial" w:cs="Arial"/>
+          <w:kern w:val="2"/>
+          <w:sz w:val="22"/>
+          <w:szCs w:val="22"/>
+          <w:lang w:val="en-US" w:eastAsia="en-US"/>
+          <w14:ligatures w14:val="standardContextual"/>
+        </w:rPr>
+      </w:pPr>
+      <w:r>
+        <w:rPr>
+          <w:rFonts w:ascii="Arial" w:eastAsiaTheme="minorHAnsi" w:hAnsi="Arial" w:cs="Arial"/>
+          <w:kern w:val="2"/>
+          <w:sz w:val="22"/>
+          <w:szCs w:val="22"/>
+          <w:lang w:val="en-US" w:eastAsia="en-US"/>
+          <w14:ligatures w14:val="standardContextual"/>
+        </w:rPr>
+        <w:t xml:space="preserve">-chunking and </w:t>
+      </w:r>
+      <w:proofErr w:type="spellStart"/>
+      <w:r>
+        <w:rPr>
+          <w:rFonts w:ascii="Arial" w:eastAsiaTheme="minorHAnsi" w:hAnsi="Arial" w:cs="Arial"/>
+          <w:kern w:val="2"/>
+          <w:sz w:val="22"/>
+          <w:szCs w:val="22"/>
+          <w:lang w:val="en-US" w:eastAsia="en-US"/>
+          <w14:ligatures w14:val="standardContextual"/>
+        </w:rPr>
+        <w:t>vader</w:t>
+      </w:r>
+      <w:proofErr w:type="spellEnd"/>
+      <w:r>
+        <w:rPr>
+          <w:rFonts w:ascii="Arial" w:eastAsiaTheme="minorHAnsi" w:hAnsi="Arial" w:cs="Arial"/>
+          <w:kern w:val="2"/>
+          <w:sz w:val="22"/>
+          <w:szCs w:val="22"/>
+          <w:lang w:val="en-US" w:eastAsia="en-US"/>
+          <w14:ligatures w14:val="standardContextual"/>
+        </w:rPr>
+        <w:t xml:space="preserve"> sentiment to add a </w:t>
+      </w:r>
+      <w:proofErr w:type="spellStart"/>
+      <w:r>
+        <w:rPr>
+          <w:rFonts w:ascii="Arial" w:eastAsiaTheme="minorHAnsi" w:hAnsi="Arial" w:cs="Arial"/>
+          <w:kern w:val="2"/>
+          <w:sz w:val="22"/>
+          <w:szCs w:val="22"/>
+          <w:lang w:val="en-US" w:eastAsia="en-US"/>
+          <w14:ligatures w14:val="standardContextual"/>
+        </w:rPr>
+        <w:t>vader</w:t>
+      </w:r>
+      <w:proofErr w:type="spellEnd"/>
+      <w:r>
+        <w:rPr>
+          <w:rFonts w:ascii="Arial" w:eastAsiaTheme="minorHAnsi" w:hAnsi="Arial" w:cs="Arial"/>
+          <w:kern w:val="2"/>
+          <w:sz w:val="22"/>
+          <w:szCs w:val="22"/>
+          <w:lang w:val="en-US" w:eastAsia="en-US"/>
+          <w14:ligatures w14:val="standardContextual"/>
+        </w:rPr>
+        <w:t xml:space="preserve"> compound and sentiment (positive/negative/neutral) to the dataset as columns</w:t>
       </w:r>
     </w:p>
     <w:p>
@@ -2602,7 +3976,7 @@
 </file>
 
 <file path=word/comments.xml><?xml version="1.0" encoding="utf-8"?>
-<w:comments xmlns:wpc="http://schemas.microsoft.com/office/word/2010/wordprocessingCanvas" xmlns:cx="http://schemas.microsoft.com/office/drawing/2014/chartex" xmlns:cx1="http://schemas.microsoft.com/office/drawing/2015/9/8/chartex" xmlns:cx2="http://schemas.microsoft.com/office/drawing/2015/10/21/chartex" xmlns:cx3="http://schemas.microsoft.com/office/drawing/2016/5/9/chartex" xmlns:cx4="http://schemas.microsoft.com/office/drawing/2016/5/10/chartex" xmlns:cx5="http://schemas.microsoft.com/office/drawing/2016/5/11/chartex" xmlns:cx6="http://schemas.microsoft.com/office/drawing/2016/5/12/chartex" xmlns:cx7="http://schemas.microsoft.com/office/drawing/2016/5/13/chartex" xmlns:cx8="http://schemas.microsoft.com/office/drawing/2016/5/14/chartex" xmlns:mc="http://schemas.openxmlformats.org/markup-compatibility/2006" xmlns:aink="http://schemas.microsoft.com/office/drawing/2016/ink" xmlns:am3d="http://schemas.microsoft.com/office/drawing/2017/model3d" xmlns:o="urn:schemas-microsoft-com:office:office" xmlns:oel="http://schemas.microsoft.com/office/2019/extlst" xmlns:r="http://schemas.openxmlformats.org/officeDocument/2006/relationships" xmlns:m="http://schemas.openxmlformats.org/officeDocument/2006/math" xmlns:v="urn:schemas-microsoft-com:vml" xmlns:wp14="http://schemas.microsoft.com/office/word/2010/wordprocessingDrawing" xmlns:wp="http://schemas.openxmlformats.org/drawingml/2006/wordprocessingDrawing" xmlns:w10="urn:schemas-microsoft-com:office:word" xmlns:w="http://schemas.openxmlformats.org/wordprocessingml/2006/main" xmlns:w14="http://schemas.microsoft.com/office/word/2010/wordml" xmlns:w15="http://schemas.microsoft.com/office/word/2012/wordml" xmlns:w16cex="http://schemas.microsoft.com/office/word/2018/wordml/cex" xmlns:w16cid="http://schemas.microsoft.com/office/word/2016/wordml/cid" xmlns:w16="http://schemas.microsoft.com/office/word/2018/wordml" xmlns:w16du="http://schemas.microsoft.com/office/word/2023/wordml/word16du" xmlns:w16sdtdh="http://schemas.microsoft.com/office/word/2020/wordml/sdtdatahash" xmlns:w16se="http://schemas.microsoft.com/office/word/2015/wordml/symex" xmlns:wpg="http://schemas.microsoft.com/office/word/2010/wordprocessingGroup" xmlns:wpi="http://schemas.microsoft.com/office/word/2010/wordprocessingInk" xmlns:wne="http://schemas.microsoft.com/office/word/2006/wordml" xmlns:wps="http://schemas.microsoft.com/office/word/2010/wordprocessingShape" mc:Ignorable="w14 w15 w16se w16cid w16 w16cex w16sdtdh wp14">
+<w:comments xmlns:wpc="http://schemas.microsoft.com/office/word/2010/wordprocessingCanvas" xmlns:cx="http://schemas.microsoft.com/office/drawing/2014/chartex" xmlns:cx1="http://schemas.microsoft.com/office/drawing/2015/9/8/chartex" xmlns:cx2="http://schemas.microsoft.com/office/drawing/2015/10/21/chartex" xmlns:cx3="http://schemas.microsoft.com/office/drawing/2016/5/9/chartex" xmlns:cx4="http://schemas.microsoft.com/office/drawing/2016/5/10/chartex" xmlns:cx5="http://schemas.microsoft.com/office/drawing/2016/5/11/chartex" xmlns:cx6="http://schemas.microsoft.com/office/drawing/2016/5/12/chartex" xmlns:cx7="http://schemas.microsoft.com/office/drawing/2016/5/13/chartex" xmlns:cx8="http://schemas.microsoft.com/office/drawing/2016/5/14/chartex" xmlns:mc="http://schemas.openxmlformats.org/markup-compatibility/2006" xmlns:aink="http://schemas.microsoft.com/office/drawing/2016/ink" xmlns:am3d="http://schemas.microsoft.com/office/drawing/2017/model3d" xmlns:o="urn:schemas-microsoft-com:office:office" xmlns:oel="http://schemas.microsoft.com/office/2019/extlst" xmlns:r="http://schemas.openxmlformats.org/officeDocument/2006/relationships" xmlns:m="http://schemas.openxmlformats.org/officeDocument/2006/math" xmlns:v="urn:schemas-microsoft-com:vml" xmlns:wp14="http://schemas.microsoft.com/office/word/2010/wordprocessingDrawing" xmlns:wp="http://schemas.openxmlformats.org/drawingml/2006/wordprocessingDrawing" xmlns:w10="urn:schemas-microsoft-com:office:word" xmlns:w="http://schemas.openxmlformats.org/wordprocessingml/2006/main" xmlns:w14="http://schemas.microsoft.com/office/word/2010/wordml" xmlns:w15="http://schemas.microsoft.com/office/word/2012/wordml" xmlns:w16cex="http://schemas.microsoft.com/office/word/2018/wordml/cex" xmlns:w16cid="http://schemas.microsoft.com/office/word/2016/wordml/cid" xmlns:w16="http://schemas.microsoft.com/office/word/2018/wordml" xmlns:w16sdtdh="http://schemas.microsoft.com/office/word/2020/wordml/sdtdatahash" xmlns:w16se="http://schemas.microsoft.com/office/word/2015/wordml/symex" xmlns:wpg="http://schemas.microsoft.com/office/word/2010/wordprocessingGroup" xmlns:wpi="http://schemas.microsoft.com/office/word/2010/wordprocessingInk" xmlns:wne="http://schemas.microsoft.com/office/word/2006/wordml" xmlns:wps="http://schemas.microsoft.com/office/word/2010/wordprocessingShape" mc:Ignorable="w14 w15 w16se w16cid w16 w16cex w16sdtdh wp14">
   <w:comment w:id="0" w:author="Quain, Teresa - Contractor {PEP}" w:date="2023-07-26T16:26:00Z" w:initials="QTC{">
     <w:p>
       <w:pPr>
@@ -2623,25 +3997,25 @@
 </file>
 
 <file path=word/commentsExtended.xml><?xml version="1.0" encoding="utf-8"?>
-<w15:commentsEx xmlns:wpc="http://schemas.microsoft.com/office/word/2010/wordprocessingCanvas" xmlns:cx="http://schemas.microsoft.com/office/drawing/2014/chartex" xmlns:cx1="http://schemas.microsoft.com/office/drawing/2015/9/8/chartex" xmlns:cx2="http://schemas.microsoft.com/office/drawing/2015/10/21/chartex" xmlns:cx3="http://schemas.microsoft.com/office/drawing/2016/5/9/chartex" xmlns:cx4="http://schemas.microsoft.com/office/drawing/2016/5/10/chartex" xmlns:cx5="http://schemas.microsoft.com/office/drawing/2016/5/11/chartex" xmlns:cx6="http://schemas.microsoft.com/office/drawing/2016/5/12/chartex" xmlns:cx7="http://schemas.microsoft.com/office/drawing/2016/5/13/chartex" xmlns:cx8="http://schemas.microsoft.com/office/drawing/2016/5/14/chartex" xmlns:mc="http://schemas.openxmlformats.org/markup-compatibility/2006" xmlns:aink="http://schemas.microsoft.com/office/drawing/2016/ink" xmlns:am3d="http://schemas.microsoft.com/office/drawing/2017/model3d" xmlns:o="urn:schemas-microsoft-com:office:office" xmlns:oel="http://schemas.microsoft.com/office/2019/extlst" xmlns:r="http://schemas.openxmlformats.org/officeDocument/2006/relationships" xmlns:m="http://schemas.openxmlformats.org/officeDocument/2006/math" xmlns:v="urn:schemas-microsoft-com:vml" xmlns:wp14="http://schemas.microsoft.com/office/word/2010/wordprocessingDrawing" xmlns:wp="http://schemas.openxmlformats.org/drawingml/2006/wordprocessingDrawing" xmlns:w10="urn:schemas-microsoft-com:office:word" xmlns:w="http://schemas.openxmlformats.org/wordprocessingml/2006/main" xmlns:w14="http://schemas.microsoft.com/office/word/2010/wordml" xmlns:w15="http://schemas.microsoft.com/office/word/2012/wordml" xmlns:w16cex="http://schemas.microsoft.com/office/word/2018/wordml/cex" xmlns:w16cid="http://schemas.microsoft.com/office/word/2016/wordml/cid" xmlns:w16="http://schemas.microsoft.com/office/word/2018/wordml" xmlns:w16du="http://schemas.microsoft.com/office/word/2023/wordml/word16du" xmlns:w16sdtdh="http://schemas.microsoft.com/office/word/2020/wordml/sdtdatahash" xmlns:w16se="http://schemas.microsoft.com/office/word/2015/wordml/symex" xmlns:wpg="http://schemas.microsoft.com/office/word/2010/wordprocessingGroup" xmlns:wpi="http://schemas.microsoft.com/office/word/2010/wordprocessingInk" xmlns:wne="http://schemas.microsoft.com/office/word/2006/wordml" xmlns:wps="http://schemas.microsoft.com/office/word/2010/wordprocessingShape" mc:Ignorable="w14 w15 w16se w16cid w16 w16cex w16sdtdh wp14">
+<w15:commentsEx xmlns:wpc="http://schemas.microsoft.com/office/word/2010/wordprocessingCanvas" xmlns:cx="http://schemas.microsoft.com/office/drawing/2014/chartex" xmlns:cx1="http://schemas.microsoft.com/office/drawing/2015/9/8/chartex" xmlns:cx2="http://schemas.microsoft.com/office/drawing/2015/10/21/chartex" xmlns:cx3="http://schemas.microsoft.com/office/drawing/2016/5/9/chartex" xmlns:cx4="http://schemas.microsoft.com/office/drawing/2016/5/10/chartex" xmlns:cx5="http://schemas.microsoft.com/office/drawing/2016/5/11/chartex" xmlns:cx6="http://schemas.microsoft.com/office/drawing/2016/5/12/chartex" xmlns:cx7="http://schemas.microsoft.com/office/drawing/2016/5/13/chartex" xmlns:cx8="http://schemas.microsoft.com/office/drawing/2016/5/14/chartex" xmlns:mc="http://schemas.openxmlformats.org/markup-compatibility/2006" xmlns:aink="http://schemas.microsoft.com/office/drawing/2016/ink" xmlns:am3d="http://schemas.microsoft.com/office/drawing/2017/model3d" xmlns:o="urn:schemas-microsoft-com:office:office" xmlns:oel="http://schemas.microsoft.com/office/2019/extlst" xmlns:r="http://schemas.openxmlformats.org/officeDocument/2006/relationships" xmlns:m="http://schemas.openxmlformats.org/officeDocument/2006/math" xmlns:v="urn:schemas-microsoft-com:vml" xmlns:wp14="http://schemas.microsoft.com/office/word/2010/wordprocessingDrawing" xmlns:wp="http://schemas.openxmlformats.org/drawingml/2006/wordprocessingDrawing" xmlns:w10="urn:schemas-microsoft-com:office:word" xmlns:w="http://schemas.openxmlformats.org/wordprocessingml/2006/main" xmlns:w14="http://schemas.microsoft.com/office/word/2010/wordml" xmlns:w15="http://schemas.microsoft.com/office/word/2012/wordml" xmlns:w16cex="http://schemas.microsoft.com/office/word/2018/wordml/cex" xmlns:w16cid="http://schemas.microsoft.com/office/word/2016/wordml/cid" xmlns:w16="http://schemas.microsoft.com/office/word/2018/wordml" xmlns:w16sdtdh="http://schemas.microsoft.com/office/word/2020/wordml/sdtdatahash" xmlns:w16se="http://schemas.microsoft.com/office/word/2015/wordml/symex" xmlns:wpg="http://schemas.microsoft.com/office/word/2010/wordprocessingGroup" xmlns:wpi="http://schemas.microsoft.com/office/word/2010/wordprocessingInk" xmlns:wne="http://schemas.microsoft.com/office/word/2006/wordml" xmlns:wps="http://schemas.microsoft.com/office/word/2010/wordprocessingShape" mc:Ignorable="w14 w15 w16se w16cid w16 w16cex w16sdtdh wp14">
   <w15:commentEx w15:paraId="17D95C4C" w15:done="0"/>
 </w15:commentsEx>
 </file>
 
 <file path=word/commentsExtensible.xml><?xml version="1.0" encoding="utf-8"?>
-<w16cex:commentsExtensible xmlns:wpc="http://schemas.microsoft.com/office/word/2010/wordprocessingCanvas" xmlns:cx="http://schemas.microsoft.com/office/drawing/2014/chartex" xmlns:cx1="http://schemas.microsoft.com/office/drawing/2015/9/8/chartex" xmlns:cx2="http://schemas.microsoft.com/office/drawing/2015/10/21/chartex" xmlns:cx3="http://schemas.microsoft.com/office/drawing/2016/5/9/chartex" xmlns:cx4="http://schemas.microsoft.com/office/drawing/2016/5/10/chartex" xmlns:cx5="http://schemas.microsoft.com/office/drawing/2016/5/11/chartex" xmlns:cx6="http://schemas.microsoft.com/office/drawing/2016/5/12/chartex" xmlns:cx7="http://schemas.microsoft.com/office/drawing/2016/5/13/chartex" xmlns:cx8="http://schemas.microsoft.com/office/drawing/2016/5/14/chartex" xmlns:mc="http://schemas.openxmlformats.org/markup-compatibility/2006" xmlns:aink="http://schemas.microsoft.com/office/drawing/2016/ink" xmlns:am3d="http://schemas.microsoft.com/office/drawing/2017/model3d" xmlns:o="urn:schemas-microsoft-com:office:office" xmlns:oel="http://schemas.microsoft.com/office/2019/extlst" xmlns:r="http://schemas.openxmlformats.org/officeDocument/2006/relationships" xmlns:m="http://schemas.openxmlformats.org/officeDocument/2006/math" xmlns:v="urn:schemas-microsoft-com:vml" xmlns:wp14="http://schemas.microsoft.com/office/word/2010/wordprocessingDrawing" xmlns:wp="http://schemas.openxmlformats.org/drawingml/2006/wordprocessingDrawing" xmlns:w10="urn:schemas-microsoft-com:office:word" xmlns:w="http://schemas.openxmlformats.org/wordprocessingml/2006/main" xmlns:w14="http://schemas.microsoft.com/office/word/2010/wordml" xmlns:w15="http://schemas.microsoft.com/office/word/2012/wordml" xmlns:w16cex="http://schemas.microsoft.com/office/word/2018/wordml/cex" xmlns:w16cid="http://schemas.microsoft.com/office/word/2016/wordml/cid" xmlns:w16="http://schemas.microsoft.com/office/word/2018/wordml" xmlns:w16du="http://schemas.microsoft.com/office/word/2023/wordml/word16du" xmlns:w16sdtdh="http://schemas.microsoft.com/office/word/2020/wordml/sdtdatahash" xmlns:w16se="http://schemas.microsoft.com/office/word/2015/wordml/symex" xmlns:wpg="http://schemas.microsoft.com/office/word/2010/wordprocessingGroup" xmlns:wpi="http://schemas.microsoft.com/office/word/2010/wordprocessingInk" xmlns:wne="http://schemas.microsoft.com/office/word/2006/wordml" xmlns:wps="http://schemas.microsoft.com/office/word/2010/wordprocessingShape" mc:Ignorable="w14 w15 w16se w16cid w16 w16cex w16sdtdh wp14">
+<w16cex:commentsExtensible xmlns:wpc="http://schemas.microsoft.com/office/word/2010/wordprocessingCanvas" xmlns:cx="http://schemas.microsoft.com/office/drawing/2014/chartex" xmlns:cx1="http://schemas.microsoft.com/office/drawing/2015/9/8/chartex" xmlns:cx2="http://schemas.microsoft.com/office/drawing/2015/10/21/chartex" xmlns:cx3="http://schemas.microsoft.com/office/drawing/2016/5/9/chartex" xmlns:cx4="http://schemas.microsoft.com/office/drawing/2016/5/10/chartex" xmlns:cx5="http://schemas.microsoft.com/office/drawing/2016/5/11/chartex" xmlns:cx6="http://schemas.microsoft.com/office/drawing/2016/5/12/chartex" xmlns:cx7="http://schemas.microsoft.com/office/drawing/2016/5/13/chartex" xmlns:cx8="http://schemas.microsoft.com/office/drawing/2016/5/14/chartex" xmlns:mc="http://schemas.openxmlformats.org/markup-compatibility/2006" xmlns:aink="http://schemas.microsoft.com/office/drawing/2016/ink" xmlns:am3d="http://schemas.microsoft.com/office/drawing/2017/model3d" xmlns:o="urn:schemas-microsoft-com:office:office" xmlns:oel="http://schemas.microsoft.com/office/2019/extlst" xmlns:r="http://schemas.openxmlformats.org/officeDocument/2006/relationships" xmlns:m="http://schemas.openxmlformats.org/officeDocument/2006/math" xmlns:v="urn:schemas-microsoft-com:vml" xmlns:wp14="http://schemas.microsoft.com/office/word/2010/wordprocessingDrawing" xmlns:wp="http://schemas.openxmlformats.org/drawingml/2006/wordprocessingDrawing" xmlns:w10="urn:schemas-microsoft-com:office:word" xmlns:w="http://schemas.openxmlformats.org/wordprocessingml/2006/main" xmlns:w14="http://schemas.microsoft.com/office/word/2010/wordml" xmlns:w15="http://schemas.microsoft.com/office/word/2012/wordml" xmlns:w16cex="http://schemas.microsoft.com/office/word/2018/wordml/cex" xmlns:w16cid="http://schemas.microsoft.com/office/word/2016/wordml/cid" xmlns:w16="http://schemas.microsoft.com/office/word/2018/wordml" xmlns:w16sdtdh="http://schemas.microsoft.com/office/word/2020/wordml/sdtdatahash" xmlns:w16se="http://schemas.microsoft.com/office/word/2015/wordml/symex" xmlns:wpg="http://schemas.microsoft.com/office/word/2010/wordprocessingGroup" xmlns:wpi="http://schemas.microsoft.com/office/word/2010/wordprocessingInk" xmlns:wne="http://schemas.microsoft.com/office/word/2006/wordml" xmlns:wps="http://schemas.microsoft.com/office/word/2010/wordprocessingShape" mc:Ignorable="w14 w15 w16se w16cid w16 w16cex w16sdtdh wp14">
   <w16cex:commentExtensible w16cex:durableId="286BC7A9" w16cex:dateUtc="2023-07-26T15:26:00Z"/>
 </w16cex:commentsExtensible>
 </file>
 
 <file path=word/commentsIds.xml><?xml version="1.0" encoding="utf-8"?>
-<w16cid:commentsIds xmlns:wpc="http://schemas.microsoft.com/office/word/2010/wordprocessingCanvas" xmlns:cx="http://schemas.microsoft.com/office/drawing/2014/chartex" xmlns:cx1="http://schemas.microsoft.com/office/drawing/2015/9/8/chartex" xmlns:cx2="http://schemas.microsoft.com/office/drawing/2015/10/21/chartex" xmlns:cx3="http://schemas.microsoft.com/office/drawing/2016/5/9/chartex" xmlns:cx4="http://schemas.microsoft.com/office/drawing/2016/5/10/chartex" xmlns:cx5="http://schemas.microsoft.com/office/drawing/2016/5/11/chartex" xmlns:cx6="http://schemas.microsoft.com/office/drawing/2016/5/12/chartex" xmlns:cx7="http://schemas.microsoft.com/office/drawing/2016/5/13/chartex" xmlns:cx8="http://schemas.microsoft.com/office/drawing/2016/5/14/chartex" xmlns:mc="http://schemas.openxmlformats.org/markup-compatibility/2006" xmlns:aink="http://schemas.microsoft.com/office/drawing/2016/ink" xmlns:am3d="http://schemas.microsoft.com/office/drawing/2017/model3d" xmlns:o="urn:schemas-microsoft-com:office:office" xmlns:oel="http://schemas.microsoft.com/office/2019/extlst" xmlns:r="http://schemas.openxmlformats.org/officeDocument/2006/relationships" xmlns:m="http://schemas.openxmlformats.org/officeDocument/2006/math" xmlns:v="urn:schemas-microsoft-com:vml" xmlns:wp14="http://schemas.microsoft.com/office/word/2010/wordprocessingDrawing" xmlns:wp="http://schemas.openxmlformats.org/drawingml/2006/wordprocessingDrawing" xmlns:w10="urn:schemas-microsoft-com:office:word" xmlns:w="http://schemas.openxmlformats.org/wordprocessingml/2006/main" xmlns:w14="http://schemas.microsoft.com/office/word/2010/wordml" xmlns:w15="http://schemas.microsoft.com/office/word/2012/wordml" xmlns:w16cex="http://schemas.microsoft.com/office/word/2018/wordml/cex" xmlns:w16cid="http://schemas.microsoft.com/office/word/2016/wordml/cid" xmlns:w16="http://schemas.microsoft.com/office/word/2018/wordml" xmlns:w16du="http://schemas.microsoft.com/office/word/2023/wordml/word16du" xmlns:w16sdtdh="http://schemas.microsoft.com/office/word/2020/wordml/sdtdatahash" xmlns:w16se="http://schemas.microsoft.com/office/word/2015/wordml/symex" xmlns:wpg="http://schemas.microsoft.com/office/word/2010/wordprocessingGroup" xmlns:wpi="http://schemas.microsoft.com/office/word/2010/wordprocessingInk" xmlns:wne="http://schemas.microsoft.com/office/word/2006/wordml" xmlns:wps="http://schemas.microsoft.com/office/word/2010/wordprocessingShape" mc:Ignorable="w14 w15 w16se w16cid w16 w16cex w16sdtdh wp14">
+<w16cid:commentsIds xmlns:wpc="http://schemas.microsoft.com/office/word/2010/wordprocessingCanvas" xmlns:cx="http://schemas.microsoft.com/office/drawing/2014/chartex" xmlns:cx1="http://schemas.microsoft.com/office/drawing/2015/9/8/chartex" xmlns:cx2="http://schemas.microsoft.com/office/drawing/2015/10/21/chartex" xmlns:cx3="http://schemas.microsoft.com/office/drawing/2016/5/9/chartex" xmlns:cx4="http://schemas.microsoft.com/office/drawing/2016/5/10/chartex" xmlns:cx5="http://schemas.microsoft.com/office/drawing/2016/5/11/chartex" xmlns:cx6="http://schemas.microsoft.com/office/drawing/2016/5/12/chartex" xmlns:cx7="http://schemas.microsoft.com/office/drawing/2016/5/13/chartex" xmlns:cx8="http://schemas.microsoft.com/office/drawing/2016/5/14/chartex" xmlns:mc="http://schemas.openxmlformats.org/markup-compatibility/2006" xmlns:aink="http://schemas.microsoft.com/office/drawing/2016/ink" xmlns:am3d="http://schemas.microsoft.com/office/drawing/2017/model3d" xmlns:o="urn:schemas-microsoft-com:office:office" xmlns:oel="http://schemas.microsoft.com/office/2019/extlst" xmlns:r="http://schemas.openxmlformats.org/officeDocument/2006/relationships" xmlns:m="http://schemas.openxmlformats.org/officeDocument/2006/math" xmlns:v="urn:schemas-microsoft-com:vml" xmlns:wp14="http://schemas.microsoft.com/office/word/2010/wordprocessingDrawing" xmlns:wp="http://schemas.openxmlformats.org/drawingml/2006/wordprocessingDrawing" xmlns:w10="urn:schemas-microsoft-com:office:word" xmlns:w="http://schemas.openxmlformats.org/wordprocessingml/2006/main" xmlns:w14="http://schemas.microsoft.com/office/word/2010/wordml" xmlns:w15="http://schemas.microsoft.com/office/word/2012/wordml" xmlns:w16cex="http://schemas.microsoft.com/office/word/2018/wordml/cex" xmlns:w16cid="http://schemas.microsoft.com/office/word/2016/wordml/cid" xmlns:w16="http://schemas.microsoft.com/office/word/2018/wordml" xmlns:w16sdtdh="http://schemas.microsoft.com/office/word/2020/wordml/sdtdatahash" xmlns:w16se="http://schemas.microsoft.com/office/word/2015/wordml/symex" xmlns:wpg="http://schemas.microsoft.com/office/word/2010/wordprocessingGroup" xmlns:wpi="http://schemas.microsoft.com/office/word/2010/wordprocessingInk" xmlns:wne="http://schemas.microsoft.com/office/word/2006/wordml" xmlns:wps="http://schemas.microsoft.com/office/word/2010/wordprocessingShape" mc:Ignorable="w14 w15 w16se w16cid w16 w16cex w16sdtdh wp14">
   <w16cid:commentId w16cid:paraId="17D95C4C" w16cid:durableId="286BC7A9"/>
 </w16cid:commentsIds>
 </file>
 
 <file path=word/numbering.xml><?xml version="1.0" encoding="utf-8"?>
-<w:numbering xmlns:wpc="http://schemas.microsoft.com/office/word/2010/wordprocessingCanvas" xmlns:cx="http://schemas.microsoft.com/office/drawing/2014/chartex" xmlns:cx1="http://schemas.microsoft.com/office/drawing/2015/9/8/chartex" xmlns:cx2="http://schemas.microsoft.com/office/drawing/2015/10/21/chartex" xmlns:cx3="http://schemas.microsoft.com/office/drawing/2016/5/9/chartex" xmlns:cx4="http://schemas.microsoft.com/office/drawing/2016/5/10/chartex" xmlns:cx5="http://schemas.microsoft.com/office/drawing/2016/5/11/chartex" xmlns:cx6="http://schemas.microsoft.com/office/drawing/2016/5/12/chartex" xmlns:cx7="http://schemas.microsoft.com/office/drawing/2016/5/13/chartex" xmlns:cx8="http://schemas.microsoft.com/office/drawing/2016/5/14/chartex" xmlns:mc="http://schemas.openxmlformats.org/markup-compatibility/2006" xmlns:aink="http://schemas.microsoft.com/office/drawing/2016/ink" xmlns:am3d="http://schemas.microsoft.com/office/drawing/2017/model3d" xmlns:o="urn:schemas-microsoft-com:office:office" xmlns:oel="http://schemas.microsoft.com/office/2019/extlst" xmlns:r="http://schemas.openxmlformats.org/officeDocument/2006/relationships" xmlns:m="http://schemas.openxmlformats.org/officeDocument/2006/math" xmlns:v="urn:schemas-microsoft-com:vml" xmlns:wp14="http://schemas.microsoft.com/office/word/2010/wordprocessingDrawing" xmlns:wp="http://schemas.openxmlformats.org/drawingml/2006/wordprocessingDrawing" xmlns:w10="urn:schemas-microsoft-com:office:word" xmlns:w="http://schemas.openxmlformats.org/wordprocessingml/2006/main" xmlns:w14="http://schemas.microsoft.com/office/word/2010/wordml" xmlns:w15="http://schemas.microsoft.com/office/word/2012/wordml" xmlns:w16cex="http://schemas.microsoft.com/office/word/2018/wordml/cex" xmlns:w16cid="http://schemas.microsoft.com/office/word/2016/wordml/cid" xmlns:w16="http://schemas.microsoft.com/office/word/2018/wordml" xmlns:w16du="http://schemas.microsoft.com/office/word/2023/wordml/word16du" xmlns:w16sdtdh="http://schemas.microsoft.com/office/word/2020/wordml/sdtdatahash" xmlns:w16se="http://schemas.microsoft.com/office/word/2015/wordml/symex" xmlns:wpg="http://schemas.microsoft.com/office/word/2010/wordprocessingGroup" xmlns:wpi="http://schemas.microsoft.com/office/word/2010/wordprocessingInk" xmlns:wne="http://schemas.microsoft.com/office/word/2006/wordml" xmlns:wps="http://schemas.microsoft.com/office/word/2010/wordprocessingShape" mc:Ignorable="w14 w15 w16se w16cid w16 w16cex w16sdtdh wp14">
+<w:numbering xmlns:wpc="http://schemas.microsoft.com/office/word/2010/wordprocessingCanvas" xmlns:cx="http://schemas.microsoft.com/office/drawing/2014/chartex" xmlns:cx1="http://schemas.microsoft.com/office/drawing/2015/9/8/chartex" xmlns:cx2="http://schemas.microsoft.com/office/drawing/2015/10/21/chartex" xmlns:cx3="http://schemas.microsoft.com/office/drawing/2016/5/9/chartex" xmlns:cx4="http://schemas.microsoft.com/office/drawing/2016/5/10/chartex" xmlns:cx5="http://schemas.microsoft.com/office/drawing/2016/5/11/chartex" xmlns:cx6="http://schemas.microsoft.com/office/drawing/2016/5/12/chartex" xmlns:cx7="http://schemas.microsoft.com/office/drawing/2016/5/13/chartex" xmlns:cx8="http://schemas.microsoft.com/office/drawing/2016/5/14/chartex" xmlns:mc="http://schemas.openxmlformats.org/markup-compatibility/2006" xmlns:aink="http://schemas.microsoft.com/office/drawing/2016/ink" xmlns:am3d="http://schemas.microsoft.com/office/drawing/2017/model3d" xmlns:o="urn:schemas-microsoft-com:office:office" xmlns:oel="http://schemas.microsoft.com/office/2019/extlst" xmlns:r="http://schemas.openxmlformats.org/officeDocument/2006/relationships" xmlns:m="http://schemas.openxmlformats.org/officeDocument/2006/math" xmlns:v="urn:schemas-microsoft-com:vml" xmlns:wp14="http://schemas.microsoft.com/office/word/2010/wordprocessingDrawing" xmlns:wp="http://schemas.openxmlformats.org/drawingml/2006/wordprocessingDrawing" xmlns:w10="urn:schemas-microsoft-com:office:word" xmlns:w="http://schemas.openxmlformats.org/wordprocessingml/2006/main" xmlns:w14="http://schemas.microsoft.com/office/word/2010/wordml" xmlns:w15="http://schemas.microsoft.com/office/word/2012/wordml" xmlns:w16cex="http://schemas.microsoft.com/office/word/2018/wordml/cex" xmlns:w16cid="http://schemas.microsoft.com/office/word/2016/wordml/cid" xmlns:w16="http://schemas.microsoft.com/office/word/2018/wordml" xmlns:w16sdtdh="http://schemas.microsoft.com/office/word/2020/wordml/sdtdatahash" xmlns:w16se="http://schemas.microsoft.com/office/word/2015/wordml/symex" xmlns:wpg="http://schemas.microsoft.com/office/word/2010/wordprocessingGroup" xmlns:wpi="http://schemas.microsoft.com/office/word/2010/wordprocessingInk" xmlns:wne="http://schemas.microsoft.com/office/word/2006/wordml" xmlns:wps="http://schemas.microsoft.com/office/word/2010/wordprocessingShape" mc:Ignorable="w14 w15 w16se w16cid w16 w16cex w16sdtdh wp14">
   <w:abstractNum w:abstractNumId="0" w15:restartNumberingAfterBreak="0">
     <w:nsid w:val="13F423A1"/>
     <w:multiLevelType w:val="hybridMultilevel"/>
@@ -3146,7 +4520,7 @@
 </file>
 
 <file path=word/people.xml><?xml version="1.0" encoding="utf-8"?>
-<w15:people xmlns:wpc="http://schemas.microsoft.com/office/word/2010/wordprocessingCanvas" xmlns:cx="http://schemas.microsoft.com/office/drawing/2014/chartex" xmlns:cx1="http://schemas.microsoft.com/office/drawing/2015/9/8/chartex" xmlns:cx2="http://schemas.microsoft.com/office/drawing/2015/10/21/chartex" xmlns:cx3="http://schemas.microsoft.com/office/drawing/2016/5/9/chartex" xmlns:cx4="http://schemas.microsoft.com/office/drawing/2016/5/10/chartex" xmlns:cx5="http://schemas.microsoft.com/office/drawing/2016/5/11/chartex" xmlns:cx6="http://schemas.microsoft.com/office/drawing/2016/5/12/chartex" xmlns:cx7="http://schemas.microsoft.com/office/drawing/2016/5/13/chartex" xmlns:cx8="http://schemas.microsoft.com/office/drawing/2016/5/14/chartex" xmlns:mc="http://schemas.openxmlformats.org/markup-compatibility/2006" xmlns:aink="http://schemas.microsoft.com/office/drawing/2016/ink" xmlns:am3d="http://schemas.microsoft.com/office/drawing/2017/model3d" xmlns:o="urn:schemas-microsoft-com:office:office" xmlns:oel="http://schemas.microsoft.com/office/2019/extlst" xmlns:r="http://schemas.openxmlformats.org/officeDocument/2006/relationships" xmlns:m="http://schemas.openxmlformats.org/officeDocument/2006/math" xmlns:v="urn:schemas-microsoft-com:vml" xmlns:wp14="http://schemas.microsoft.com/office/word/2010/wordprocessingDrawing" xmlns:wp="http://schemas.openxmlformats.org/drawingml/2006/wordprocessingDrawing" xmlns:w10="urn:schemas-microsoft-com:office:word" xmlns:w="http://schemas.openxmlformats.org/wordprocessingml/2006/main" xmlns:w14="http://schemas.microsoft.com/office/word/2010/wordml" xmlns:w15="http://schemas.microsoft.com/office/word/2012/wordml" xmlns:w16cex="http://schemas.microsoft.com/office/word/2018/wordml/cex" xmlns:w16cid="http://schemas.microsoft.com/office/word/2016/wordml/cid" xmlns:w16="http://schemas.microsoft.com/office/word/2018/wordml" xmlns:w16du="http://schemas.microsoft.com/office/word/2023/wordml/word16du" xmlns:w16sdtdh="http://schemas.microsoft.com/office/word/2020/wordml/sdtdatahash" xmlns:w16se="http://schemas.microsoft.com/office/word/2015/wordml/symex" xmlns:wpg="http://schemas.microsoft.com/office/word/2010/wordprocessingGroup" xmlns:wpi="http://schemas.microsoft.com/office/word/2010/wordprocessingInk" xmlns:wne="http://schemas.microsoft.com/office/word/2006/wordml" xmlns:wps="http://schemas.microsoft.com/office/word/2010/wordprocessingShape" mc:Ignorable="w14 w15 w16se w16cid w16 w16cex w16sdtdh wp14">
+<w15:people xmlns:wpc="http://schemas.microsoft.com/office/word/2010/wordprocessingCanvas" xmlns:cx="http://schemas.microsoft.com/office/drawing/2014/chartex" xmlns:cx1="http://schemas.microsoft.com/office/drawing/2015/9/8/chartex" xmlns:cx2="http://schemas.microsoft.com/office/drawing/2015/10/21/chartex" xmlns:cx3="http://schemas.microsoft.com/office/drawing/2016/5/9/chartex" xmlns:cx4="http://schemas.microsoft.com/office/drawing/2016/5/10/chartex" xmlns:cx5="http://schemas.microsoft.com/office/drawing/2016/5/11/chartex" xmlns:cx6="http://schemas.microsoft.com/office/drawing/2016/5/12/chartex" xmlns:cx7="http://schemas.microsoft.com/office/drawing/2016/5/13/chartex" xmlns:cx8="http://schemas.microsoft.com/office/drawing/2016/5/14/chartex" xmlns:mc="http://schemas.openxmlformats.org/markup-compatibility/2006" xmlns:aink="http://schemas.microsoft.com/office/drawing/2016/ink" xmlns:am3d="http://schemas.microsoft.com/office/drawing/2017/model3d" xmlns:o="urn:schemas-microsoft-com:office:office" xmlns:oel="http://schemas.microsoft.com/office/2019/extlst" xmlns:r="http://schemas.openxmlformats.org/officeDocument/2006/relationships" xmlns:m="http://schemas.openxmlformats.org/officeDocument/2006/math" xmlns:v="urn:schemas-microsoft-com:vml" xmlns:wp14="http://schemas.microsoft.com/office/word/2010/wordprocessingDrawing" xmlns:wp="http://schemas.openxmlformats.org/drawingml/2006/wordprocessingDrawing" xmlns:w10="urn:schemas-microsoft-com:office:word" xmlns:w="http://schemas.openxmlformats.org/wordprocessingml/2006/main" xmlns:w14="http://schemas.microsoft.com/office/word/2010/wordml" xmlns:w15="http://schemas.microsoft.com/office/word/2012/wordml" xmlns:w16cex="http://schemas.microsoft.com/office/word/2018/wordml/cex" xmlns:w16cid="http://schemas.microsoft.com/office/word/2016/wordml/cid" xmlns:w16="http://schemas.microsoft.com/office/word/2018/wordml" xmlns:w16sdtdh="http://schemas.microsoft.com/office/word/2020/wordml/sdtdatahash" xmlns:w16se="http://schemas.microsoft.com/office/word/2015/wordml/symex" xmlns:wpg="http://schemas.microsoft.com/office/word/2010/wordprocessingGroup" xmlns:wpi="http://schemas.microsoft.com/office/word/2010/wordprocessingInk" xmlns:wne="http://schemas.microsoft.com/office/word/2006/wordml" xmlns:wps="http://schemas.microsoft.com/office/word/2010/wordprocessingShape" mc:Ignorable="w14 w15 w16se w16cid w16 w16cex w16sdtdh wp14">
   <w15:person w15:author="Quain, Teresa - Contractor {PEP}">
     <w15:presenceInfo w15:providerId="AD" w15:userId="S::Teresa.Quain.Contractor@pepsico.com::93b4f02e-0bc3-4984-b21f-0da0b0cdc372"/>
   </w15:person>

</xml_diff>